<commit_message>
Mejoras y nuevos recursos para flex juegos
</commit_message>
<xml_diff>
--- a/kurve/Tema 2. Tipografías y Componentes CSS/Recursos de Apoyo Didáctico/Recursos.docx
+++ b/kurve/Tema 2. Tipografías y Componentes CSS/Recursos de Apoyo Didáctico/Recursos.docx
@@ -12,6 +12,15 @@
           <w:lang w:eastAsia="es-CO"/>
         </w:rPr>
       </w:pPr>
+      <w:r>
+        <w:rPr>
+          <w:rFonts w:ascii="Times New Roman" w:eastAsia="Times New Roman" w:hAnsi="Times New Roman" w:cs="Times New Roman"/>
+          <w:sz w:val="24"/>
+          <w:szCs w:val="24"/>
+          <w:lang w:eastAsia="es-CO"/>
+        </w:rPr>
+        <w:t>+</w:t>
+      </w:r>
       <w:r>
         <w:rPr>
           <w:rFonts w:ascii="Times New Roman" w:eastAsia="Times New Roman" w:hAnsi="Times New Roman" w:cs="Times New Roman"/>
@@ -1106,7 +1115,6 @@
         </w:rPr>
       </w:pPr>
       <w:hyperlink r:id="rId10" w:history="1">
-        <w:proofErr w:type="spellStart"/>
         <w:r>
           <w:rPr>
             <w:rFonts w:ascii="Times New Roman" w:eastAsia="Times New Roman" w:hAnsi="Times New Roman" w:cs="Times New Roman"/>
@@ -1116,19 +1124,7 @@
             <w:u w:val="single"/>
             <w:lang w:eastAsia="es-CO"/>
           </w:rPr>
-          <w:t>Packt</w:t>
-        </w:r>
-        <w:proofErr w:type="spellEnd"/>
-        <w:r>
-          <w:rPr>
-            <w:rFonts w:ascii="Times New Roman" w:eastAsia="Times New Roman" w:hAnsi="Times New Roman" w:cs="Times New Roman"/>
-            <w:color w:val="0000FF"/>
-            <w:sz w:val="24"/>
-            <w:szCs w:val="24"/>
-            <w:u w:val="single"/>
-            <w:lang w:eastAsia="es-CO"/>
-          </w:rPr>
-          <w:t xml:space="preserve"> Video</w:t>
+          <w:t>Packt Video</w:t>
         </w:r>
       </w:hyperlink>
       <w:r>
@@ -1593,29 +1589,7 @@
             <w:u w:val="single"/>
             <w:lang w:eastAsia="es-CO"/>
           </w:rPr>
-          <w:t xml:space="preserve"> en Bootstrap</w:t>
-        </w:r>
-        <w:r>
-          <w:rPr>
-            <w:rFonts w:ascii="Times New Roman" w:eastAsia="Times New Roman" w:hAnsi="Times New Roman" w:cs="Times New Roman"/>
-            <w:color w:val="0000FF"/>
-            <w:sz w:val="24"/>
-            <w:szCs w:val="24"/>
-            <w:u w:val="single"/>
-            <w:lang w:eastAsia="es-CO"/>
-          </w:rPr>
-          <w:t xml:space="preserve"> </w:t>
-        </w:r>
-        <w:r>
-          <w:rPr>
-            <w:rFonts w:ascii="Times New Roman" w:eastAsia="Times New Roman" w:hAnsi="Times New Roman" w:cs="Times New Roman"/>
-            <w:color w:val="0000FF"/>
-            <w:sz w:val="24"/>
-            <w:szCs w:val="24"/>
-            <w:u w:val="single"/>
-            <w:lang w:eastAsia="es-CO"/>
-          </w:rPr>
-          <w:t>- Las Filas y columnas URL</w:t>
+          <w:t xml:space="preserve"> en Bootstrap - Las Filas y columnas URL</w:t>
         </w:r>
       </w:hyperlink>
     </w:p>
@@ -2570,6 +2544,2199 @@
       </w:hyperlink>
     </w:p>
     <w:p/>
+    <w:p/>
+    <w:p/>
+    <w:p/>
+    <w:p>
+      <w:r>
+        <w:t>JUEGOS</w:t>
+      </w:r>
+    </w:p>
+    <w:p/>
+    <w:p>
+      <w:pPr>
+        <w:spacing w:after="0" w:line="240" w:lineRule="auto"/>
+        <w:rPr>
+          <w:rFonts w:ascii="Times New Roman" w:eastAsia="Times New Roman" w:hAnsi="Times New Roman" w:cs="Times New Roman"/>
+          <w:sz w:val="24"/>
+          <w:szCs w:val="24"/>
+          <w:lang w:eastAsia="es-CO"/>
+        </w:rPr>
+      </w:pPr>
+      <w:hyperlink r:id="rId22" w:history="1">
+        <w:r>
+          <w:rPr>
+            <w:rFonts w:ascii="Times New Roman" w:eastAsia="Times New Roman" w:hAnsi="Times New Roman" w:cs="Times New Roman"/>
+            <w:noProof/>
+            <w:color w:val="0000FF"/>
+            <w:sz w:val="24"/>
+            <w:szCs w:val="24"/>
+            <w:lang w:eastAsia="es-CO"/>
+          </w:rPr>
+          <w:drawing>
+            <wp:inline distT="0" distB="0" distL="0" distR="0" wp14:anchorId="61717519" wp14:editId="15A93363">
+              <wp:extent cx="231140" cy="231140"/>
+              <wp:effectExtent l="0" t="0" r="0" b="0"/>
+              <wp:docPr id="19" name="Imagen 19">
+                <a:hlinkClick xmlns:a="http://schemas.openxmlformats.org/drawingml/2006/main" r:id="rId22"/>
+              </wp:docPr>
+              <wp:cNvGraphicFramePr>
+                <a:graphicFrameLocks xmlns:a="http://schemas.openxmlformats.org/drawingml/2006/main" noChangeAspect="1"/>
+              </wp:cNvGraphicFramePr>
+              <a:graphic xmlns:a="http://schemas.openxmlformats.org/drawingml/2006/main">
+                <a:graphicData uri="http://schemas.openxmlformats.org/drawingml/2006/picture">
+                  <pic:pic xmlns:pic="http://schemas.openxmlformats.org/drawingml/2006/picture">
+                    <pic:nvPicPr>
+                      <pic:cNvPr id="0" name="Picture 1">
+                        <a:hlinkClick r:id="rId22"/>
+                      </pic:cNvPr>
+                      <pic:cNvPicPr>
+                        <a:picLocks noChangeAspect="1" noChangeArrowheads="1"/>
+                      </pic:cNvPicPr>
+                    </pic:nvPicPr>
+                    <pic:blipFill>
+                      <a:blip r:embed="rId23">
+                        <a:extLst>
+                          <a:ext uri="{28A0092B-C50C-407E-A947-70E740481C1C}">
+                            <a14:useLocalDpi xmlns:a14="http://schemas.microsoft.com/office/drawing/2010/main" val="0"/>
+                          </a:ext>
+                        </a:extLst>
+                      </a:blip>
+                      <a:srcRect/>
+                      <a:stretch>
+                        <a:fillRect/>
+                      </a:stretch>
+                    </pic:blipFill>
+                    <pic:spPr bwMode="auto">
+                      <a:xfrm>
+                        <a:off x="0" y="0"/>
+                        <a:ext cx="231140" cy="231140"/>
+                      </a:xfrm>
+                      <a:prstGeom prst="rect">
+                        <a:avLst/>
+                      </a:prstGeom>
+                      <a:noFill/>
+                      <a:ln>
+                        <a:noFill/>
+                      </a:ln>
+                    </pic:spPr>
+                  </pic:pic>
+                </a:graphicData>
+              </a:graphic>
+            </wp:inline>
+          </w:drawing>
+        </w:r>
+        <w:r>
+          <w:rPr>
+            <w:rFonts w:ascii="Times New Roman" w:eastAsia="Times New Roman" w:hAnsi="Times New Roman" w:cs="Times New Roman"/>
+            <w:color w:val="0000FF"/>
+            <w:sz w:val="24"/>
+            <w:szCs w:val="24"/>
+            <w:u w:val="single"/>
+            <w:lang w:eastAsia="es-CO"/>
+          </w:rPr>
+          <w:t xml:space="preserve">Bootstrap </w:t>
+        </w:r>
+        <w:proofErr w:type="spellStart"/>
+        <w:r>
+          <w:rPr>
+            <w:rFonts w:ascii="Times New Roman" w:eastAsia="Times New Roman" w:hAnsi="Times New Roman" w:cs="Times New Roman"/>
+            <w:color w:val="0000FF"/>
+            <w:sz w:val="24"/>
+            <w:szCs w:val="24"/>
+            <w:u w:val="single"/>
+            <w:lang w:eastAsia="es-CO"/>
+          </w:rPr>
+          <w:t>Shield</w:t>
+        </w:r>
+        <w:proofErr w:type="spellEnd"/>
+        <w:r>
+          <w:rPr>
+            <w:rFonts w:ascii="Times New Roman" w:eastAsia="Times New Roman" w:hAnsi="Times New Roman" w:cs="Times New Roman"/>
+            <w:color w:val="0000FF"/>
+            <w:sz w:val="24"/>
+            <w:szCs w:val="24"/>
+            <w:u w:val="single"/>
+            <w:lang w:eastAsia="es-CO"/>
+          </w:rPr>
+          <w:t xml:space="preserve"> Archivo</w:t>
+        </w:r>
+      </w:hyperlink>
+    </w:p>
+    <w:p>
+      <w:pPr>
+        <w:pBdr>
+          <w:bottom w:val="single" w:sz="6" w:space="1" w:color="auto"/>
+        </w:pBdr>
+        <w:spacing w:after="0" w:line="240" w:lineRule="auto"/>
+        <w:jc w:val="center"/>
+        <w:rPr>
+          <w:rFonts w:ascii="Arial" w:eastAsia="Times New Roman" w:hAnsi="Arial" w:cs="Arial"/>
+          <w:vanish/>
+          <w:sz w:val="16"/>
+          <w:szCs w:val="16"/>
+          <w:lang w:eastAsia="es-CO"/>
+        </w:rPr>
+      </w:pPr>
+      <w:r>
+        <w:rPr>
+          <w:rFonts w:ascii="Arial" w:eastAsia="Times New Roman" w:hAnsi="Arial" w:cs="Arial"/>
+          <w:vanish/>
+          <w:sz w:val="16"/>
+          <w:szCs w:val="16"/>
+          <w:lang w:eastAsia="es-CO"/>
+        </w:rPr>
+        <w:t>Principio del formulario</w:t>
+      </w:r>
+    </w:p>
+    <w:p>
+      <w:pPr>
+        <w:pBdr>
+          <w:top w:val="single" w:sz="6" w:space="1" w:color="auto"/>
+        </w:pBdr>
+        <w:spacing w:after="0" w:line="240" w:lineRule="auto"/>
+        <w:jc w:val="center"/>
+        <w:rPr>
+          <w:rFonts w:ascii="Arial" w:eastAsia="Times New Roman" w:hAnsi="Arial" w:cs="Arial"/>
+          <w:vanish/>
+          <w:sz w:val="16"/>
+          <w:szCs w:val="16"/>
+          <w:lang w:eastAsia="es-CO"/>
+        </w:rPr>
+      </w:pPr>
+      <w:r>
+        <w:rPr>
+          <w:rFonts w:ascii="Arial" w:eastAsia="Times New Roman" w:hAnsi="Arial" w:cs="Arial"/>
+          <w:vanish/>
+          <w:sz w:val="16"/>
+          <w:szCs w:val="16"/>
+          <w:lang w:eastAsia="es-CO"/>
+        </w:rPr>
+        <w:t>Final del formulario</w:t>
+      </w:r>
+    </w:p>
+    <w:p>
+      <w:pPr>
+        <w:spacing w:after="0" w:line="240" w:lineRule="auto"/>
+        <w:rPr>
+          <w:rFonts w:ascii="Times New Roman" w:eastAsia="Times New Roman" w:hAnsi="Times New Roman" w:cs="Times New Roman"/>
+          <w:sz w:val="24"/>
+          <w:szCs w:val="24"/>
+          <w:lang w:eastAsia="es-CO"/>
+        </w:rPr>
+      </w:pPr>
+      <w:hyperlink r:id="rId24" w:history="1">
+        <w:r>
+          <w:rPr>
+            <w:rFonts w:ascii="Times New Roman" w:eastAsia="Times New Roman" w:hAnsi="Times New Roman" w:cs="Times New Roman"/>
+            <w:noProof/>
+            <w:color w:val="0000FF"/>
+            <w:sz w:val="24"/>
+            <w:szCs w:val="24"/>
+            <w:lang w:eastAsia="es-CO"/>
+          </w:rPr>
+          <mc:AlternateContent>
+            <mc:Choice Requires="wps">
+              <w:drawing>
+                <wp:inline distT="0" distB="0" distL="0" distR="0" wp14:anchorId="58A6387E" wp14:editId="625F2995">
+                  <wp:extent cx="307975" cy="307975"/>
+                  <wp:effectExtent l="0" t="0" r="0" b="0"/>
+                  <wp:docPr id="18" name="Rectángulo 18">
+                    <a:hlinkClick xmlns:a="http://schemas.openxmlformats.org/drawingml/2006/main" r:id="rId24"/>
+                  </wp:docPr>
+                  <wp:cNvGraphicFramePr>
+                    <a:graphicFrameLocks xmlns:a="http://schemas.openxmlformats.org/drawingml/2006/main" noChangeAspect="1"/>
+                  </wp:cNvGraphicFramePr>
+                  <a:graphic xmlns:a="http://schemas.openxmlformats.org/drawingml/2006/main">
+                    <a:graphicData uri="http://schemas.microsoft.com/office/word/2010/wordprocessingShape">
+                      <wps:wsp>
+                        <wps:cNvSpPr>
+                          <a:spLocks noChangeAspect="1" noChangeArrowheads="1"/>
+                        </wps:cNvSpPr>
+                        <wps:spPr bwMode="auto">
+                          <a:xfrm>
+                            <a:off x="0" y="0"/>
+                            <a:ext cx="307975" cy="307975"/>
+                          </a:xfrm>
+                          <a:prstGeom prst="rect">
+                            <a:avLst/>
+                          </a:prstGeom>
+                          <a:noFill/>
+                          <a:ln>
+                            <a:noFill/>
+                          </a:ln>
+                          <a:extLst>
+                            <a:ext uri="{909E8E84-426E-40DD-AFC4-6F175D3DCCD1}">
+                              <a14:hiddenFill xmlns:a14="http://schemas.microsoft.com/office/drawing/2010/main">
+                                <a:solidFill>
+                                  <a:srgbClr val="FFFFFF"/>
+                                </a:solidFill>
+                              </a14:hiddenFill>
+                            </a:ext>
+                            <a:ext uri="{91240B29-F687-4F45-9708-019B960494DF}">
+                              <a14:hiddenLine xmlns:a14="http://schemas.microsoft.com/office/drawing/2010/main" w="9525">
+                                <a:solidFill>
+                                  <a:srgbClr val="000000"/>
+                                </a:solidFill>
+                                <a:miter lim="800000"/>
+                                <a:headEnd/>
+                                <a:tailEnd/>
+                              </a14:hiddenLine>
+                            </a:ext>
+                          </a:extLst>
+                        </wps:spPr>
+                        <wps:bodyPr rot="0" vert="horz" wrap="square" lIns="91440" tIns="45720" rIns="91440" bIns="45720" anchor="t" anchorCtr="0" upright="1">
+                          <a:noAutofit/>
+                        </wps:bodyPr>
+                      </wps:wsp>
+                    </a:graphicData>
+                  </a:graphic>
+                </wp:inline>
+              </w:drawing>
+            </mc:Choice>
+            <mc:Fallback>
+              <w:pict>
+                <v:rect w14:anchorId="240DCDB0" id="Rectángulo 18" o:spid="_x0000_s1026" href="https://poliandino.kurve.digital/mod/url/view.php?id=7929" style="width:24.25pt;height:24.25pt;visibility:visible;mso-wrap-style:square;mso-left-percent:-10001;mso-top-percent:-10001;mso-position-horizontal:absolute;mso-position-horizontal-relative:char;mso-position-vertical:absolute;mso-position-vertical-relative:line;mso-left-percent:-10001;mso-top-percent:-10001;v-text-anchor:top" o:gfxdata="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" o:button="t" filled="f" stroked="f">
+                  <v:fill o:detectmouseclick="t"/>
+                  <o:lock v:ext="edit" aspectratio="t"/>
+                  <w10:anchorlock/>
+                </v:rect>
+              </w:pict>
+            </mc:Fallback>
+          </mc:AlternateContent>
+        </w:r>
+        <w:r>
+          <w:rPr>
+            <w:rFonts w:ascii="Times New Roman" w:eastAsia="Times New Roman" w:hAnsi="Times New Roman" w:cs="Times New Roman"/>
+            <w:color w:val="0000FF"/>
+            <w:sz w:val="24"/>
+            <w:szCs w:val="24"/>
+            <w:u w:val="single"/>
+            <w:lang w:eastAsia="es-CO"/>
+          </w:rPr>
+          <w:t>Pagina Navidad 1 URL</w:t>
+        </w:r>
+      </w:hyperlink>
+    </w:p>
+    <w:p>
+      <w:pPr>
+        <w:pBdr>
+          <w:bottom w:val="single" w:sz="6" w:space="1" w:color="auto"/>
+        </w:pBdr>
+        <w:spacing w:after="0" w:line="240" w:lineRule="auto"/>
+        <w:jc w:val="center"/>
+        <w:rPr>
+          <w:rFonts w:ascii="Arial" w:eastAsia="Times New Roman" w:hAnsi="Arial" w:cs="Arial"/>
+          <w:vanish/>
+          <w:sz w:val="16"/>
+          <w:szCs w:val="16"/>
+          <w:lang w:eastAsia="es-CO"/>
+        </w:rPr>
+      </w:pPr>
+      <w:r>
+        <w:rPr>
+          <w:rFonts w:ascii="Arial" w:eastAsia="Times New Roman" w:hAnsi="Arial" w:cs="Arial"/>
+          <w:vanish/>
+          <w:sz w:val="16"/>
+          <w:szCs w:val="16"/>
+          <w:lang w:eastAsia="es-CO"/>
+        </w:rPr>
+        <w:t>Principio del formulario</w:t>
+      </w:r>
+    </w:p>
+    <w:p>
+      <w:pPr>
+        <w:pBdr>
+          <w:top w:val="single" w:sz="6" w:space="1" w:color="auto"/>
+        </w:pBdr>
+        <w:spacing w:after="0" w:line="240" w:lineRule="auto"/>
+        <w:jc w:val="center"/>
+        <w:rPr>
+          <w:rFonts w:ascii="Arial" w:eastAsia="Times New Roman" w:hAnsi="Arial" w:cs="Arial"/>
+          <w:vanish/>
+          <w:sz w:val="16"/>
+          <w:szCs w:val="16"/>
+          <w:lang w:eastAsia="es-CO"/>
+        </w:rPr>
+      </w:pPr>
+      <w:r>
+        <w:rPr>
+          <w:rFonts w:ascii="Arial" w:eastAsia="Times New Roman" w:hAnsi="Arial" w:cs="Arial"/>
+          <w:vanish/>
+          <w:sz w:val="16"/>
+          <w:szCs w:val="16"/>
+          <w:lang w:eastAsia="es-CO"/>
+        </w:rPr>
+        <w:t>Final del formulario</w:t>
+      </w:r>
+    </w:p>
+    <w:p>
+      <w:pPr>
+        <w:spacing w:after="0" w:line="240" w:lineRule="auto"/>
+        <w:rPr>
+          <w:rFonts w:ascii="Times New Roman" w:eastAsia="Times New Roman" w:hAnsi="Times New Roman" w:cs="Times New Roman"/>
+          <w:sz w:val="24"/>
+          <w:szCs w:val="24"/>
+          <w:lang w:eastAsia="es-CO"/>
+        </w:rPr>
+      </w:pPr>
+      <w:hyperlink r:id="rId25" w:history="1">
+        <w:r>
+          <w:rPr>
+            <w:rFonts w:ascii="Times New Roman" w:eastAsia="Times New Roman" w:hAnsi="Times New Roman" w:cs="Times New Roman"/>
+            <w:noProof/>
+            <w:color w:val="0000FF"/>
+            <w:sz w:val="24"/>
+            <w:szCs w:val="24"/>
+            <w:lang w:eastAsia="es-CO"/>
+          </w:rPr>
+          <mc:AlternateContent>
+            <mc:Choice Requires="wps">
+              <w:drawing>
+                <wp:inline distT="0" distB="0" distL="0" distR="0" wp14:anchorId="7BD20FA3" wp14:editId="487B81BC">
+                  <wp:extent cx="307975" cy="307975"/>
+                  <wp:effectExtent l="0" t="0" r="0" b="0"/>
+                  <wp:docPr id="17" name="Rectángulo 17">
+                    <a:hlinkClick xmlns:a="http://schemas.openxmlformats.org/drawingml/2006/main" r:id="rId25"/>
+                  </wp:docPr>
+                  <wp:cNvGraphicFramePr>
+                    <a:graphicFrameLocks xmlns:a="http://schemas.openxmlformats.org/drawingml/2006/main" noChangeAspect="1"/>
+                  </wp:cNvGraphicFramePr>
+                  <a:graphic xmlns:a="http://schemas.openxmlformats.org/drawingml/2006/main">
+                    <a:graphicData uri="http://schemas.microsoft.com/office/word/2010/wordprocessingShape">
+                      <wps:wsp>
+                        <wps:cNvSpPr>
+                          <a:spLocks noChangeAspect="1" noChangeArrowheads="1"/>
+                        </wps:cNvSpPr>
+                        <wps:spPr bwMode="auto">
+                          <a:xfrm>
+                            <a:off x="0" y="0"/>
+                            <a:ext cx="307975" cy="307975"/>
+                          </a:xfrm>
+                          <a:prstGeom prst="rect">
+                            <a:avLst/>
+                          </a:prstGeom>
+                          <a:noFill/>
+                          <a:ln>
+                            <a:noFill/>
+                          </a:ln>
+                          <a:extLst>
+                            <a:ext uri="{909E8E84-426E-40DD-AFC4-6F175D3DCCD1}">
+                              <a14:hiddenFill xmlns:a14="http://schemas.microsoft.com/office/drawing/2010/main">
+                                <a:solidFill>
+                                  <a:srgbClr val="FFFFFF"/>
+                                </a:solidFill>
+                              </a14:hiddenFill>
+                            </a:ext>
+                            <a:ext uri="{91240B29-F687-4F45-9708-019B960494DF}">
+                              <a14:hiddenLine xmlns:a14="http://schemas.microsoft.com/office/drawing/2010/main" w="9525">
+                                <a:solidFill>
+                                  <a:srgbClr val="000000"/>
+                                </a:solidFill>
+                                <a:miter lim="800000"/>
+                                <a:headEnd/>
+                                <a:tailEnd/>
+                              </a14:hiddenLine>
+                            </a:ext>
+                          </a:extLst>
+                        </wps:spPr>
+                        <wps:bodyPr rot="0" vert="horz" wrap="square" lIns="91440" tIns="45720" rIns="91440" bIns="45720" anchor="t" anchorCtr="0" upright="1">
+                          <a:noAutofit/>
+                        </wps:bodyPr>
+                      </wps:wsp>
+                    </a:graphicData>
+                  </a:graphic>
+                </wp:inline>
+              </w:drawing>
+            </mc:Choice>
+            <mc:Fallback>
+              <w:pict>
+                <v:rect w14:anchorId="457B3D6F" id="Rectángulo 17" o:spid="_x0000_s1026" href="https://poliandino.kurve.digital/mod/url/view.php?id=7930" style="width:24.25pt;height:24.25pt;visibility:visible;mso-wrap-style:square;mso-left-percent:-10001;mso-top-percent:-10001;mso-position-horizontal:absolute;mso-position-horizontal-relative:char;mso-position-vertical:absolute;mso-position-vertical-relative:line;mso-left-percent:-10001;mso-top-percent:-10001;v-text-anchor:top" o:gfxdata="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" o:button="t" filled="f" stroked="f">
+                  <v:fill o:detectmouseclick="t"/>
+                  <o:lock v:ext="edit" aspectratio="t"/>
+                  <w10:anchorlock/>
+                </v:rect>
+              </w:pict>
+            </mc:Fallback>
+          </mc:AlternateContent>
+        </w:r>
+        <w:r>
+          <w:rPr>
+            <w:rFonts w:ascii="Times New Roman" w:eastAsia="Times New Roman" w:hAnsi="Times New Roman" w:cs="Times New Roman"/>
+            <w:color w:val="0000FF"/>
+            <w:sz w:val="24"/>
+            <w:szCs w:val="24"/>
+            <w:u w:val="single"/>
+            <w:lang w:eastAsia="es-CO"/>
+          </w:rPr>
+          <w:t>Pagina Navidad 2 URL</w:t>
+        </w:r>
+      </w:hyperlink>
+    </w:p>
+    <w:p>
+      <w:pPr>
+        <w:pBdr>
+          <w:bottom w:val="single" w:sz="6" w:space="1" w:color="auto"/>
+        </w:pBdr>
+        <w:spacing w:after="0" w:line="240" w:lineRule="auto"/>
+        <w:jc w:val="center"/>
+        <w:rPr>
+          <w:rFonts w:ascii="Arial" w:eastAsia="Times New Roman" w:hAnsi="Arial" w:cs="Arial"/>
+          <w:vanish/>
+          <w:sz w:val="16"/>
+          <w:szCs w:val="16"/>
+          <w:lang w:eastAsia="es-CO"/>
+        </w:rPr>
+      </w:pPr>
+      <w:r>
+        <w:rPr>
+          <w:rFonts w:ascii="Arial" w:eastAsia="Times New Roman" w:hAnsi="Arial" w:cs="Arial"/>
+          <w:vanish/>
+          <w:sz w:val="16"/>
+          <w:szCs w:val="16"/>
+          <w:lang w:eastAsia="es-CO"/>
+        </w:rPr>
+        <w:t>Principio del formulario</w:t>
+      </w:r>
+    </w:p>
+    <w:p>
+      <w:pPr>
+        <w:pBdr>
+          <w:top w:val="single" w:sz="6" w:space="1" w:color="auto"/>
+        </w:pBdr>
+        <w:spacing w:after="0" w:line="240" w:lineRule="auto"/>
+        <w:jc w:val="center"/>
+        <w:rPr>
+          <w:rFonts w:ascii="Arial" w:eastAsia="Times New Roman" w:hAnsi="Arial" w:cs="Arial"/>
+          <w:vanish/>
+          <w:sz w:val="16"/>
+          <w:szCs w:val="16"/>
+          <w:lang w:eastAsia="es-CO"/>
+        </w:rPr>
+      </w:pPr>
+      <w:r>
+        <w:rPr>
+          <w:rFonts w:ascii="Arial" w:eastAsia="Times New Roman" w:hAnsi="Arial" w:cs="Arial"/>
+          <w:vanish/>
+          <w:sz w:val="16"/>
+          <w:szCs w:val="16"/>
+          <w:lang w:eastAsia="es-CO"/>
+        </w:rPr>
+        <w:t>Final del formulario</w:t>
+      </w:r>
+    </w:p>
+    <w:p>
+      <w:pPr>
+        <w:spacing w:after="0" w:line="240" w:lineRule="auto"/>
+        <w:rPr>
+          <w:rFonts w:ascii="Times New Roman" w:eastAsia="Times New Roman" w:hAnsi="Times New Roman" w:cs="Times New Roman"/>
+          <w:sz w:val="24"/>
+          <w:szCs w:val="24"/>
+          <w:lang w:eastAsia="es-CO"/>
+        </w:rPr>
+      </w:pPr>
+      <w:hyperlink r:id="rId26" w:history="1">
+        <w:r>
+          <w:rPr>
+            <w:rFonts w:ascii="Times New Roman" w:eastAsia="Times New Roman" w:hAnsi="Times New Roman" w:cs="Times New Roman"/>
+            <w:noProof/>
+            <w:color w:val="0000FF"/>
+            <w:sz w:val="24"/>
+            <w:szCs w:val="24"/>
+            <w:lang w:eastAsia="es-CO"/>
+          </w:rPr>
+          <mc:AlternateContent>
+            <mc:Choice Requires="wps">
+              <w:drawing>
+                <wp:inline distT="0" distB="0" distL="0" distR="0" wp14:anchorId="44AEE690" wp14:editId="4B40A204">
+                  <wp:extent cx="307975" cy="307975"/>
+                  <wp:effectExtent l="0" t="0" r="0" b="0"/>
+                  <wp:docPr id="16" name="Rectángulo 16">
+                    <a:hlinkClick xmlns:a="http://schemas.openxmlformats.org/drawingml/2006/main" r:id="rId26"/>
+                  </wp:docPr>
+                  <wp:cNvGraphicFramePr>
+                    <a:graphicFrameLocks xmlns:a="http://schemas.openxmlformats.org/drawingml/2006/main" noChangeAspect="1"/>
+                  </wp:cNvGraphicFramePr>
+                  <a:graphic xmlns:a="http://schemas.openxmlformats.org/drawingml/2006/main">
+                    <a:graphicData uri="http://schemas.microsoft.com/office/word/2010/wordprocessingShape">
+                      <wps:wsp>
+                        <wps:cNvSpPr>
+                          <a:spLocks noChangeAspect="1" noChangeArrowheads="1"/>
+                        </wps:cNvSpPr>
+                        <wps:spPr bwMode="auto">
+                          <a:xfrm>
+                            <a:off x="0" y="0"/>
+                            <a:ext cx="307975" cy="307975"/>
+                          </a:xfrm>
+                          <a:prstGeom prst="rect">
+                            <a:avLst/>
+                          </a:prstGeom>
+                          <a:noFill/>
+                          <a:ln>
+                            <a:noFill/>
+                          </a:ln>
+                          <a:extLst>
+                            <a:ext uri="{909E8E84-426E-40DD-AFC4-6F175D3DCCD1}">
+                              <a14:hiddenFill xmlns:a14="http://schemas.microsoft.com/office/drawing/2010/main">
+                                <a:solidFill>
+                                  <a:srgbClr val="FFFFFF"/>
+                                </a:solidFill>
+                              </a14:hiddenFill>
+                            </a:ext>
+                            <a:ext uri="{91240B29-F687-4F45-9708-019B960494DF}">
+                              <a14:hiddenLine xmlns:a14="http://schemas.microsoft.com/office/drawing/2010/main" w="9525">
+                                <a:solidFill>
+                                  <a:srgbClr val="000000"/>
+                                </a:solidFill>
+                                <a:miter lim="800000"/>
+                                <a:headEnd/>
+                                <a:tailEnd/>
+                              </a14:hiddenLine>
+                            </a:ext>
+                          </a:extLst>
+                        </wps:spPr>
+                        <wps:bodyPr rot="0" vert="horz" wrap="square" lIns="91440" tIns="45720" rIns="91440" bIns="45720" anchor="t" anchorCtr="0" upright="1">
+                          <a:noAutofit/>
+                        </wps:bodyPr>
+                      </wps:wsp>
+                    </a:graphicData>
+                  </a:graphic>
+                </wp:inline>
+              </w:drawing>
+            </mc:Choice>
+            <mc:Fallback>
+              <w:pict>
+                <v:rect w14:anchorId="5DA6F9F2" id="Rectángulo 16" o:spid="_x0000_s1026" href="https://poliandino.kurve.digital/mod/quiz/view.php?id=7933" style="width:24.25pt;height:24.25pt;visibility:visible;mso-wrap-style:square;mso-left-percent:-10001;mso-top-percent:-10001;mso-position-horizontal:absolute;mso-position-horizontal-relative:char;mso-position-vertical:absolute;mso-position-vertical-relative:line;mso-left-percent:-10001;mso-top-percent:-10001;v-text-anchor:top" o:gfxdata="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" o:button="t" filled="f" stroked="f">
+                  <v:fill o:detectmouseclick="t"/>
+                  <o:lock v:ext="edit" aspectratio="t"/>
+                  <w10:anchorlock/>
+                </v:rect>
+              </w:pict>
+            </mc:Fallback>
+          </mc:AlternateContent>
+        </w:r>
+        <w:r>
+          <w:rPr>
+            <w:rFonts w:ascii="Times New Roman" w:eastAsia="Times New Roman" w:hAnsi="Times New Roman" w:cs="Times New Roman"/>
+            <w:color w:val="0000FF"/>
+            <w:sz w:val="24"/>
+            <w:szCs w:val="24"/>
+            <w:u w:val="single"/>
+            <w:lang w:eastAsia="es-CO"/>
+          </w:rPr>
+          <w:t>Parcial Cuestionario</w:t>
+        </w:r>
+      </w:hyperlink>
+    </w:p>
+    <w:p>
+      <w:pPr>
+        <w:pBdr>
+          <w:bottom w:val="single" w:sz="6" w:space="1" w:color="auto"/>
+        </w:pBdr>
+        <w:spacing w:after="0" w:line="240" w:lineRule="auto"/>
+        <w:jc w:val="center"/>
+        <w:rPr>
+          <w:rFonts w:ascii="Arial" w:eastAsia="Times New Roman" w:hAnsi="Arial" w:cs="Arial"/>
+          <w:vanish/>
+          <w:sz w:val="16"/>
+          <w:szCs w:val="16"/>
+          <w:lang w:eastAsia="es-CO"/>
+        </w:rPr>
+      </w:pPr>
+      <w:r>
+        <w:rPr>
+          <w:rFonts w:ascii="Arial" w:eastAsia="Times New Roman" w:hAnsi="Arial" w:cs="Arial"/>
+          <w:vanish/>
+          <w:sz w:val="16"/>
+          <w:szCs w:val="16"/>
+          <w:lang w:eastAsia="es-CO"/>
+        </w:rPr>
+        <w:t>Principio del formulario</w:t>
+      </w:r>
+    </w:p>
+    <w:p>
+      <w:pPr>
+        <w:pBdr>
+          <w:top w:val="single" w:sz="6" w:space="1" w:color="auto"/>
+        </w:pBdr>
+        <w:spacing w:after="0" w:line="240" w:lineRule="auto"/>
+        <w:jc w:val="center"/>
+        <w:rPr>
+          <w:rFonts w:ascii="Arial" w:eastAsia="Times New Roman" w:hAnsi="Arial" w:cs="Arial"/>
+          <w:vanish/>
+          <w:sz w:val="16"/>
+          <w:szCs w:val="16"/>
+          <w:lang w:eastAsia="es-CO"/>
+        </w:rPr>
+      </w:pPr>
+      <w:r>
+        <w:rPr>
+          <w:rFonts w:ascii="Arial" w:eastAsia="Times New Roman" w:hAnsi="Arial" w:cs="Arial"/>
+          <w:vanish/>
+          <w:sz w:val="16"/>
+          <w:szCs w:val="16"/>
+          <w:lang w:eastAsia="es-CO"/>
+        </w:rPr>
+        <w:t>Final del formulario</w:t>
+      </w:r>
+    </w:p>
+    <w:p>
+      <w:pPr>
+        <w:spacing w:after="0" w:line="240" w:lineRule="auto"/>
+        <w:rPr>
+          <w:rFonts w:ascii="Times New Roman" w:eastAsia="Times New Roman" w:hAnsi="Times New Roman" w:cs="Times New Roman"/>
+          <w:sz w:val="24"/>
+          <w:szCs w:val="24"/>
+          <w:lang w:eastAsia="es-CO"/>
+        </w:rPr>
+      </w:pPr>
+      <w:hyperlink r:id="rId27" w:history="1">
+        <w:r>
+          <w:rPr>
+            <w:rFonts w:ascii="Times New Roman" w:eastAsia="Times New Roman" w:hAnsi="Times New Roman" w:cs="Times New Roman"/>
+            <w:noProof/>
+            <w:color w:val="0000FF"/>
+            <w:sz w:val="24"/>
+            <w:szCs w:val="24"/>
+            <w:lang w:eastAsia="es-CO"/>
+          </w:rPr>
+          <mc:AlternateContent>
+            <mc:Choice Requires="wps">
+              <w:drawing>
+                <wp:inline distT="0" distB="0" distL="0" distR="0" wp14:anchorId="04CFF004" wp14:editId="05860913">
+                  <wp:extent cx="307975" cy="307975"/>
+                  <wp:effectExtent l="0" t="0" r="0" b="0"/>
+                  <wp:docPr id="15" name="Rectángulo 15">
+                    <a:hlinkClick xmlns:a="http://schemas.openxmlformats.org/drawingml/2006/main" r:id="rId27"/>
+                  </wp:docPr>
+                  <wp:cNvGraphicFramePr>
+                    <a:graphicFrameLocks xmlns:a="http://schemas.openxmlformats.org/drawingml/2006/main" noChangeAspect="1"/>
+                  </wp:cNvGraphicFramePr>
+                  <a:graphic xmlns:a="http://schemas.openxmlformats.org/drawingml/2006/main">
+                    <a:graphicData uri="http://schemas.microsoft.com/office/word/2010/wordprocessingShape">
+                      <wps:wsp>
+                        <wps:cNvSpPr>
+                          <a:spLocks noChangeAspect="1" noChangeArrowheads="1"/>
+                        </wps:cNvSpPr>
+                        <wps:spPr bwMode="auto">
+                          <a:xfrm>
+                            <a:off x="0" y="0"/>
+                            <a:ext cx="307975" cy="307975"/>
+                          </a:xfrm>
+                          <a:prstGeom prst="rect">
+                            <a:avLst/>
+                          </a:prstGeom>
+                          <a:noFill/>
+                          <a:ln>
+                            <a:noFill/>
+                          </a:ln>
+                          <a:extLst>
+                            <a:ext uri="{909E8E84-426E-40DD-AFC4-6F175D3DCCD1}">
+                              <a14:hiddenFill xmlns:a14="http://schemas.microsoft.com/office/drawing/2010/main">
+                                <a:solidFill>
+                                  <a:srgbClr val="FFFFFF"/>
+                                </a:solidFill>
+                              </a14:hiddenFill>
+                            </a:ext>
+                            <a:ext uri="{91240B29-F687-4F45-9708-019B960494DF}">
+                              <a14:hiddenLine xmlns:a14="http://schemas.microsoft.com/office/drawing/2010/main" w="9525">
+                                <a:solidFill>
+                                  <a:srgbClr val="000000"/>
+                                </a:solidFill>
+                                <a:miter lim="800000"/>
+                                <a:headEnd/>
+                                <a:tailEnd/>
+                              </a14:hiddenLine>
+                            </a:ext>
+                          </a:extLst>
+                        </wps:spPr>
+                        <wps:bodyPr rot="0" vert="horz" wrap="square" lIns="91440" tIns="45720" rIns="91440" bIns="45720" anchor="t" anchorCtr="0" upright="1">
+                          <a:noAutofit/>
+                        </wps:bodyPr>
+                      </wps:wsp>
+                    </a:graphicData>
+                  </a:graphic>
+                </wp:inline>
+              </w:drawing>
+            </mc:Choice>
+            <mc:Fallback>
+              <w:pict>
+                <v:rect w14:anchorId="5E3A5A1A" id="Rectángulo 15" o:spid="_x0000_s1026" href="https://poliandino.kurve.digital/mod/url/view.php?id=7934" style="width:24.25pt;height:24.25pt;visibility:visible;mso-wrap-style:square;mso-left-percent:-10001;mso-top-percent:-10001;mso-position-horizontal:absolute;mso-position-horizontal-relative:char;mso-position-vertical:absolute;mso-position-vertical-relative:line;mso-left-percent:-10001;mso-top-percent:-10001;v-text-anchor:top" o:gfxdata="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" o:button="t" filled="f" stroked="f">
+                  <v:fill o:detectmouseclick="t"/>
+                  <o:lock v:ext="edit" aspectratio="t"/>
+                  <w10:anchorlock/>
+                </v:rect>
+              </w:pict>
+            </mc:Fallback>
+          </mc:AlternateContent>
+        </w:r>
+        <w:proofErr w:type="spellStart"/>
+        <w:r>
+          <w:rPr>
+            <w:rFonts w:ascii="Times New Roman" w:eastAsia="Times New Roman" w:hAnsi="Times New Roman" w:cs="Times New Roman"/>
+            <w:color w:val="0000FF"/>
+            <w:sz w:val="24"/>
+            <w:szCs w:val="24"/>
+            <w:u w:val="single"/>
+            <w:lang w:eastAsia="es-CO"/>
+          </w:rPr>
+          <w:t>FlexBox</w:t>
+        </w:r>
+        <w:proofErr w:type="spellEnd"/>
+        <w:r>
+          <w:rPr>
+            <w:rFonts w:ascii="Times New Roman" w:eastAsia="Times New Roman" w:hAnsi="Times New Roman" w:cs="Times New Roman"/>
+            <w:color w:val="0000FF"/>
+            <w:sz w:val="24"/>
+            <w:szCs w:val="24"/>
+            <w:u w:val="single"/>
+            <w:lang w:eastAsia="es-CO"/>
+          </w:rPr>
+          <w:t xml:space="preserve"> </w:t>
+        </w:r>
+        <w:proofErr w:type="spellStart"/>
+        <w:r>
+          <w:rPr>
+            <w:rFonts w:ascii="Times New Roman" w:eastAsia="Times New Roman" w:hAnsi="Times New Roman" w:cs="Times New Roman"/>
+            <w:color w:val="0000FF"/>
+            <w:sz w:val="24"/>
+            <w:szCs w:val="24"/>
+            <w:u w:val="single"/>
+            <w:lang w:eastAsia="es-CO"/>
+          </w:rPr>
+          <w:t>Froggy</w:t>
+        </w:r>
+        <w:proofErr w:type="spellEnd"/>
+        <w:r>
+          <w:rPr>
+            <w:rFonts w:ascii="Times New Roman" w:eastAsia="Times New Roman" w:hAnsi="Times New Roman" w:cs="Times New Roman"/>
+            <w:color w:val="0000FF"/>
+            <w:sz w:val="24"/>
+            <w:szCs w:val="24"/>
+            <w:u w:val="single"/>
+            <w:lang w:eastAsia="es-CO"/>
+          </w:rPr>
+          <w:t xml:space="preserve"> URL</w:t>
+        </w:r>
+      </w:hyperlink>
+    </w:p>
+    <w:p>
+      <w:pPr>
+        <w:pBdr>
+          <w:bottom w:val="single" w:sz="6" w:space="1" w:color="auto"/>
+        </w:pBdr>
+        <w:spacing w:after="0" w:line="240" w:lineRule="auto"/>
+        <w:jc w:val="center"/>
+        <w:rPr>
+          <w:rFonts w:ascii="Arial" w:eastAsia="Times New Roman" w:hAnsi="Arial" w:cs="Arial"/>
+          <w:vanish/>
+          <w:sz w:val="16"/>
+          <w:szCs w:val="16"/>
+          <w:lang w:eastAsia="es-CO"/>
+        </w:rPr>
+      </w:pPr>
+      <w:r>
+        <w:rPr>
+          <w:rFonts w:ascii="Arial" w:eastAsia="Times New Roman" w:hAnsi="Arial" w:cs="Arial"/>
+          <w:vanish/>
+          <w:sz w:val="16"/>
+          <w:szCs w:val="16"/>
+          <w:lang w:eastAsia="es-CO"/>
+        </w:rPr>
+        <w:t>Principio del formulario</w:t>
+      </w:r>
+    </w:p>
+    <w:p>
+      <w:pPr>
+        <w:pBdr>
+          <w:top w:val="single" w:sz="6" w:space="1" w:color="auto"/>
+        </w:pBdr>
+        <w:spacing w:after="0" w:line="240" w:lineRule="auto"/>
+        <w:jc w:val="center"/>
+        <w:rPr>
+          <w:rFonts w:ascii="Arial" w:eastAsia="Times New Roman" w:hAnsi="Arial" w:cs="Arial"/>
+          <w:vanish/>
+          <w:sz w:val="16"/>
+          <w:szCs w:val="16"/>
+          <w:lang w:eastAsia="es-CO"/>
+        </w:rPr>
+      </w:pPr>
+      <w:r>
+        <w:rPr>
+          <w:rFonts w:ascii="Arial" w:eastAsia="Times New Roman" w:hAnsi="Arial" w:cs="Arial"/>
+          <w:vanish/>
+          <w:sz w:val="16"/>
+          <w:szCs w:val="16"/>
+          <w:lang w:eastAsia="es-CO"/>
+        </w:rPr>
+        <w:t>Final del formulario</w:t>
+      </w:r>
+    </w:p>
+    <w:p>
+      <w:pPr>
+        <w:spacing w:before="100" w:beforeAutospacing="1" w:after="100" w:afterAutospacing="1" w:line="240" w:lineRule="auto"/>
+        <w:rPr>
+          <w:rFonts w:ascii="Times New Roman" w:eastAsia="Times New Roman" w:hAnsi="Times New Roman" w:cs="Times New Roman"/>
+          <w:sz w:val="24"/>
+          <w:szCs w:val="24"/>
+          <w:lang w:eastAsia="es-CO"/>
+        </w:rPr>
+      </w:pPr>
+      <w:proofErr w:type="gramStart"/>
+      <w:r>
+        <w:rPr>
+          <w:rFonts w:ascii="Times New Roman" w:eastAsia="Times New Roman" w:hAnsi="Symbol" w:cs="Times New Roman"/>
+          <w:sz w:val="24"/>
+          <w:szCs w:val="24"/>
+          <w:lang w:eastAsia="es-CO"/>
+        </w:rPr>
+        <w:t></w:t>
+      </w:r>
+      <w:r>
+        <w:rPr>
+          <w:rFonts w:ascii="Times New Roman" w:eastAsia="Times New Roman" w:hAnsi="Times New Roman" w:cs="Times New Roman"/>
+          <w:sz w:val="24"/>
+          <w:szCs w:val="24"/>
+          <w:lang w:eastAsia="es-CO"/>
+        </w:rPr>
+        <w:t xml:space="preserve">  Refuerza</w:t>
+      </w:r>
+      <w:proofErr w:type="gramEnd"/>
+      <w:r>
+        <w:rPr>
+          <w:rFonts w:ascii="Times New Roman" w:eastAsia="Times New Roman" w:hAnsi="Times New Roman" w:cs="Times New Roman"/>
+          <w:sz w:val="24"/>
+          <w:szCs w:val="24"/>
+          <w:lang w:eastAsia="es-CO"/>
+        </w:rPr>
+        <w:t xml:space="preserve"> tus conocimientos jugando </w:t>
+      </w:r>
+      <w:r>
+        <w:rPr>
+          <w:rFonts w:ascii="Segoe UI Emoji" w:eastAsia="Times New Roman" w:hAnsi="Segoe UI Emoji" w:cs="Segoe UI Emoji"/>
+          <w:sz w:val="24"/>
+          <w:szCs w:val="24"/>
+          <w:lang w:eastAsia="es-CO"/>
+        </w:rPr>
+        <w:t>🐸</w:t>
+      </w:r>
+    </w:p>
+    <w:p>
+      <w:pPr>
+        <w:spacing w:after="0" w:line="240" w:lineRule="auto"/>
+        <w:rPr>
+          <w:rFonts w:ascii="Times New Roman" w:eastAsia="Times New Roman" w:hAnsi="Times New Roman" w:cs="Times New Roman"/>
+          <w:sz w:val="24"/>
+          <w:szCs w:val="24"/>
+          <w:lang w:eastAsia="es-CO"/>
+        </w:rPr>
+      </w:pPr>
+      <w:r>
+        <w:rPr>
+          <w:rFonts w:ascii="Times New Roman" w:eastAsia="Times New Roman" w:hAnsi="Symbol" w:cs="Times New Roman"/>
+          <w:sz w:val="24"/>
+          <w:szCs w:val="24"/>
+          <w:lang w:eastAsia="es-CO"/>
+        </w:rPr>
+        <w:t></w:t>
+      </w:r>
+      <w:r>
+        <w:rPr>
+          <w:rFonts w:ascii="Times New Roman" w:eastAsia="Times New Roman" w:hAnsi="Times New Roman" w:cs="Times New Roman"/>
+          <w:sz w:val="24"/>
+          <w:szCs w:val="24"/>
+          <w:lang w:eastAsia="es-CO"/>
+        </w:rPr>
+        <w:t xml:space="preserve">  </w:t>
+      </w:r>
+      <w:hyperlink r:id="rId28" w:history="1">
+        <w:r>
+          <w:rPr>
+            <w:rFonts w:ascii="Times New Roman" w:eastAsia="Times New Roman" w:hAnsi="Times New Roman" w:cs="Times New Roman"/>
+            <w:noProof/>
+            <w:color w:val="0000FF"/>
+            <w:sz w:val="24"/>
+            <w:szCs w:val="24"/>
+            <w:lang w:eastAsia="es-CO"/>
+          </w:rPr>
+          <mc:AlternateContent>
+            <mc:Choice Requires="wps">
+              <w:drawing>
+                <wp:inline distT="0" distB="0" distL="0" distR="0" wp14:anchorId="38378ACB" wp14:editId="1E54F72B">
+                  <wp:extent cx="307975" cy="307975"/>
+                  <wp:effectExtent l="0" t="0" r="0" b="0"/>
+                  <wp:docPr id="14" name="Rectángulo 14">
+                    <a:hlinkClick xmlns:a="http://schemas.openxmlformats.org/drawingml/2006/main" r:id="rId28"/>
+                  </wp:docPr>
+                  <wp:cNvGraphicFramePr>
+                    <a:graphicFrameLocks xmlns:a="http://schemas.openxmlformats.org/drawingml/2006/main" noChangeAspect="1"/>
+                  </wp:cNvGraphicFramePr>
+                  <a:graphic xmlns:a="http://schemas.openxmlformats.org/drawingml/2006/main">
+                    <a:graphicData uri="http://schemas.microsoft.com/office/word/2010/wordprocessingShape">
+                      <wps:wsp>
+                        <wps:cNvSpPr>
+                          <a:spLocks noChangeAspect="1" noChangeArrowheads="1"/>
+                        </wps:cNvSpPr>
+                        <wps:spPr bwMode="auto">
+                          <a:xfrm>
+                            <a:off x="0" y="0"/>
+                            <a:ext cx="307975" cy="307975"/>
+                          </a:xfrm>
+                          <a:prstGeom prst="rect">
+                            <a:avLst/>
+                          </a:prstGeom>
+                          <a:noFill/>
+                          <a:ln>
+                            <a:noFill/>
+                          </a:ln>
+                          <a:extLst>
+                            <a:ext uri="{909E8E84-426E-40DD-AFC4-6F175D3DCCD1}">
+                              <a14:hiddenFill xmlns:a14="http://schemas.microsoft.com/office/drawing/2010/main">
+                                <a:solidFill>
+                                  <a:srgbClr val="FFFFFF"/>
+                                </a:solidFill>
+                              </a14:hiddenFill>
+                            </a:ext>
+                            <a:ext uri="{91240B29-F687-4F45-9708-019B960494DF}">
+                              <a14:hiddenLine xmlns:a14="http://schemas.microsoft.com/office/drawing/2010/main" w="9525">
+                                <a:solidFill>
+                                  <a:srgbClr val="000000"/>
+                                </a:solidFill>
+                                <a:miter lim="800000"/>
+                                <a:headEnd/>
+                                <a:tailEnd/>
+                              </a14:hiddenLine>
+                            </a:ext>
+                          </a:extLst>
+                        </wps:spPr>
+                        <wps:bodyPr rot="0" vert="horz" wrap="square" lIns="91440" tIns="45720" rIns="91440" bIns="45720" anchor="t" anchorCtr="0" upright="1">
+                          <a:noAutofit/>
+                        </wps:bodyPr>
+                      </wps:wsp>
+                    </a:graphicData>
+                  </a:graphic>
+                </wp:inline>
+              </w:drawing>
+            </mc:Choice>
+            <mc:Fallback>
+              <w:pict>
+                <v:rect w14:anchorId="5E4AC357" id="Rectángulo 14" o:spid="_x0000_s1026" href="https://poliandino.kurve.digital/mod/url/view.php?id=7935" style="width:24.25pt;height:24.25pt;visibility:visible;mso-wrap-style:square;mso-left-percent:-10001;mso-top-percent:-10001;mso-position-horizontal:absolute;mso-position-horizontal-relative:char;mso-position-vertical:absolute;mso-position-vertical-relative:line;mso-left-percent:-10001;mso-top-percent:-10001;v-text-anchor:top" o:gfxdata="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" o:button="t" filled="f" stroked="f">
+                  <v:fill o:detectmouseclick="t"/>
+                  <o:lock v:ext="edit" aspectratio="t"/>
+                  <w10:anchorlock/>
+                </v:rect>
+              </w:pict>
+            </mc:Fallback>
+          </mc:AlternateContent>
+        </w:r>
+        <w:proofErr w:type="spellStart"/>
+        <w:r>
+          <w:rPr>
+            <w:rFonts w:ascii="Times New Roman" w:eastAsia="Times New Roman" w:hAnsi="Times New Roman" w:cs="Times New Roman"/>
+            <w:color w:val="0000FF"/>
+            <w:sz w:val="24"/>
+            <w:szCs w:val="24"/>
+            <w:u w:val="single"/>
+            <w:lang w:eastAsia="es-CO"/>
+          </w:rPr>
+          <w:t>FlexBox</w:t>
+        </w:r>
+        <w:proofErr w:type="spellEnd"/>
+        <w:r>
+          <w:rPr>
+            <w:rFonts w:ascii="Times New Roman" w:eastAsia="Times New Roman" w:hAnsi="Times New Roman" w:cs="Times New Roman"/>
+            <w:color w:val="0000FF"/>
+            <w:sz w:val="24"/>
+            <w:szCs w:val="24"/>
+            <w:u w:val="single"/>
+            <w:lang w:eastAsia="es-CO"/>
+          </w:rPr>
+          <w:t xml:space="preserve"> Defense URL</w:t>
+        </w:r>
+      </w:hyperlink>
+    </w:p>
+    <w:p>
+      <w:pPr>
+        <w:pBdr>
+          <w:bottom w:val="single" w:sz="6" w:space="1" w:color="auto"/>
+        </w:pBdr>
+        <w:spacing w:after="0" w:line="240" w:lineRule="auto"/>
+        <w:jc w:val="center"/>
+        <w:rPr>
+          <w:rFonts w:ascii="Arial" w:eastAsia="Times New Roman" w:hAnsi="Arial" w:cs="Arial"/>
+          <w:vanish/>
+          <w:sz w:val="16"/>
+          <w:szCs w:val="16"/>
+          <w:lang w:eastAsia="es-CO"/>
+        </w:rPr>
+      </w:pPr>
+      <w:r>
+        <w:rPr>
+          <w:rFonts w:ascii="Arial" w:eastAsia="Times New Roman" w:hAnsi="Arial" w:cs="Arial"/>
+          <w:vanish/>
+          <w:sz w:val="16"/>
+          <w:szCs w:val="16"/>
+          <w:lang w:eastAsia="es-CO"/>
+        </w:rPr>
+        <w:t>Principio del formulario</w:t>
+      </w:r>
+    </w:p>
+    <w:p>
+      <w:pPr>
+        <w:pBdr>
+          <w:top w:val="single" w:sz="6" w:space="1" w:color="auto"/>
+        </w:pBdr>
+        <w:spacing w:after="0" w:line="240" w:lineRule="auto"/>
+        <w:jc w:val="center"/>
+        <w:rPr>
+          <w:rFonts w:ascii="Arial" w:eastAsia="Times New Roman" w:hAnsi="Arial" w:cs="Arial"/>
+          <w:vanish/>
+          <w:sz w:val="16"/>
+          <w:szCs w:val="16"/>
+          <w:lang w:eastAsia="es-CO"/>
+        </w:rPr>
+      </w:pPr>
+      <w:r>
+        <w:rPr>
+          <w:rFonts w:ascii="Arial" w:eastAsia="Times New Roman" w:hAnsi="Arial" w:cs="Arial"/>
+          <w:vanish/>
+          <w:sz w:val="16"/>
+          <w:szCs w:val="16"/>
+          <w:lang w:eastAsia="es-CO"/>
+        </w:rPr>
+        <w:t>Final del formulario</w:t>
+      </w:r>
+    </w:p>
+    <w:p>
+      <w:pPr>
+        <w:spacing w:before="100" w:beforeAutospacing="1" w:after="100" w:afterAutospacing="1" w:line="240" w:lineRule="auto"/>
+        <w:rPr>
+          <w:rFonts w:ascii="Times New Roman" w:eastAsia="Times New Roman" w:hAnsi="Times New Roman" w:cs="Times New Roman"/>
+          <w:sz w:val="24"/>
+          <w:szCs w:val="24"/>
+          <w:lang w:eastAsia="es-CO"/>
+        </w:rPr>
+      </w:pPr>
+      <w:proofErr w:type="gramStart"/>
+      <w:r>
+        <w:rPr>
+          <w:rFonts w:ascii="Times New Roman" w:eastAsia="Times New Roman" w:hAnsi="Symbol" w:cs="Times New Roman"/>
+          <w:sz w:val="24"/>
+          <w:szCs w:val="24"/>
+          <w:lang w:eastAsia="es-CO"/>
+        </w:rPr>
+        <w:t></w:t>
+      </w:r>
+      <w:r>
+        <w:rPr>
+          <w:rFonts w:ascii="Times New Roman" w:eastAsia="Times New Roman" w:hAnsi="Times New Roman" w:cs="Times New Roman"/>
+          <w:sz w:val="24"/>
+          <w:szCs w:val="24"/>
+          <w:lang w:eastAsia="es-CO"/>
+        </w:rPr>
+        <w:t xml:space="preserve">  Refuerza</w:t>
+      </w:r>
+      <w:proofErr w:type="gramEnd"/>
+      <w:r>
+        <w:rPr>
+          <w:rFonts w:ascii="Times New Roman" w:eastAsia="Times New Roman" w:hAnsi="Times New Roman" w:cs="Times New Roman"/>
+          <w:sz w:val="24"/>
+          <w:szCs w:val="24"/>
+          <w:lang w:eastAsia="es-CO"/>
+        </w:rPr>
+        <w:t xml:space="preserve"> tus conocimientos Jugando </w:t>
+      </w:r>
+      <w:r>
+        <w:rPr>
+          <w:rFonts w:ascii="Segoe UI Emoji" w:eastAsia="Times New Roman" w:hAnsi="Segoe UI Emoji" w:cs="Segoe UI Emoji"/>
+          <w:sz w:val="24"/>
+          <w:szCs w:val="24"/>
+          <w:lang w:eastAsia="es-CO"/>
+        </w:rPr>
+        <w:t>⚔️</w:t>
+      </w:r>
+    </w:p>
+    <w:p>
+      <w:pPr>
+        <w:spacing w:after="0" w:line="240" w:lineRule="auto"/>
+        <w:rPr>
+          <w:rFonts w:ascii="Times New Roman" w:eastAsia="Times New Roman" w:hAnsi="Times New Roman" w:cs="Times New Roman"/>
+          <w:sz w:val="24"/>
+          <w:szCs w:val="24"/>
+          <w:lang w:eastAsia="es-CO"/>
+        </w:rPr>
+      </w:pPr>
+      <w:r>
+        <w:rPr>
+          <w:rFonts w:ascii="Times New Roman" w:eastAsia="Times New Roman" w:hAnsi="Symbol" w:cs="Times New Roman"/>
+          <w:sz w:val="24"/>
+          <w:szCs w:val="24"/>
+          <w:lang w:eastAsia="es-CO"/>
+        </w:rPr>
+        <w:t></w:t>
+      </w:r>
+      <w:r>
+        <w:rPr>
+          <w:rFonts w:ascii="Times New Roman" w:eastAsia="Times New Roman" w:hAnsi="Times New Roman" w:cs="Times New Roman"/>
+          <w:sz w:val="24"/>
+          <w:szCs w:val="24"/>
+          <w:lang w:eastAsia="es-CO"/>
+        </w:rPr>
+        <w:t xml:space="preserve">  </w:t>
+      </w:r>
+      <w:hyperlink r:id="rId29" w:history="1">
+        <w:r>
+          <w:rPr>
+            <w:rFonts w:ascii="Times New Roman" w:eastAsia="Times New Roman" w:hAnsi="Times New Roman" w:cs="Times New Roman"/>
+            <w:noProof/>
+            <w:color w:val="0000FF"/>
+            <w:sz w:val="24"/>
+            <w:szCs w:val="24"/>
+            <w:lang w:eastAsia="es-CO"/>
+          </w:rPr>
+          <mc:AlternateContent>
+            <mc:Choice Requires="wps">
+              <w:drawing>
+                <wp:inline distT="0" distB="0" distL="0" distR="0" wp14:anchorId="45D45035" wp14:editId="05CF419A">
+                  <wp:extent cx="307975" cy="307975"/>
+                  <wp:effectExtent l="0" t="0" r="0" b="0"/>
+                  <wp:docPr id="13" name="Rectángulo 13">
+                    <a:hlinkClick xmlns:a="http://schemas.openxmlformats.org/drawingml/2006/main" r:id="rId29"/>
+                  </wp:docPr>
+                  <wp:cNvGraphicFramePr>
+                    <a:graphicFrameLocks xmlns:a="http://schemas.openxmlformats.org/drawingml/2006/main" noChangeAspect="1"/>
+                  </wp:cNvGraphicFramePr>
+                  <a:graphic xmlns:a="http://schemas.openxmlformats.org/drawingml/2006/main">
+                    <a:graphicData uri="http://schemas.microsoft.com/office/word/2010/wordprocessingShape">
+                      <wps:wsp>
+                        <wps:cNvSpPr>
+                          <a:spLocks noChangeAspect="1" noChangeArrowheads="1"/>
+                        </wps:cNvSpPr>
+                        <wps:spPr bwMode="auto">
+                          <a:xfrm>
+                            <a:off x="0" y="0"/>
+                            <a:ext cx="307975" cy="307975"/>
+                          </a:xfrm>
+                          <a:prstGeom prst="rect">
+                            <a:avLst/>
+                          </a:prstGeom>
+                          <a:noFill/>
+                          <a:ln>
+                            <a:noFill/>
+                          </a:ln>
+                          <a:extLst>
+                            <a:ext uri="{909E8E84-426E-40DD-AFC4-6F175D3DCCD1}">
+                              <a14:hiddenFill xmlns:a14="http://schemas.microsoft.com/office/drawing/2010/main">
+                                <a:solidFill>
+                                  <a:srgbClr val="FFFFFF"/>
+                                </a:solidFill>
+                              </a14:hiddenFill>
+                            </a:ext>
+                            <a:ext uri="{91240B29-F687-4F45-9708-019B960494DF}">
+                              <a14:hiddenLine xmlns:a14="http://schemas.microsoft.com/office/drawing/2010/main" w="9525">
+                                <a:solidFill>
+                                  <a:srgbClr val="000000"/>
+                                </a:solidFill>
+                                <a:miter lim="800000"/>
+                                <a:headEnd/>
+                                <a:tailEnd/>
+                              </a14:hiddenLine>
+                            </a:ext>
+                          </a:extLst>
+                        </wps:spPr>
+                        <wps:bodyPr rot="0" vert="horz" wrap="square" lIns="91440" tIns="45720" rIns="91440" bIns="45720" anchor="t" anchorCtr="0" upright="1">
+                          <a:noAutofit/>
+                        </wps:bodyPr>
+                      </wps:wsp>
+                    </a:graphicData>
+                  </a:graphic>
+                </wp:inline>
+              </w:drawing>
+            </mc:Choice>
+            <mc:Fallback>
+              <w:pict>
+                <v:rect w14:anchorId="44715F8A" id="Rectángulo 13" o:spid="_x0000_s1026" href="https://poliandino.kurve.digital/mod/url/view.php?id=7936" style="width:24.25pt;height:24.25pt;visibility:visible;mso-wrap-style:square;mso-left-percent:-10001;mso-top-percent:-10001;mso-position-horizontal:absolute;mso-position-horizontal-relative:char;mso-position-vertical:absolute;mso-position-vertical-relative:line;mso-left-percent:-10001;mso-top-percent:-10001;v-text-anchor:top" o:gfxdata="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" o:button="t" filled="f" stroked="f">
+                  <v:fill o:detectmouseclick="t"/>
+                  <o:lock v:ext="edit" aspectratio="t"/>
+                  <w10:anchorlock/>
+                </v:rect>
+              </w:pict>
+            </mc:Fallback>
+          </mc:AlternateContent>
+        </w:r>
+        <w:proofErr w:type="spellStart"/>
+        <w:r>
+          <w:rPr>
+            <w:rFonts w:ascii="Times New Roman" w:eastAsia="Times New Roman" w:hAnsi="Times New Roman" w:cs="Times New Roman"/>
+            <w:color w:val="0000FF"/>
+            <w:sz w:val="24"/>
+            <w:szCs w:val="24"/>
+            <w:u w:val="single"/>
+            <w:lang w:eastAsia="es-CO"/>
+          </w:rPr>
+          <w:t>FlexBox</w:t>
+        </w:r>
+        <w:proofErr w:type="spellEnd"/>
+        <w:r>
+          <w:rPr>
+            <w:rFonts w:ascii="Times New Roman" w:eastAsia="Times New Roman" w:hAnsi="Times New Roman" w:cs="Times New Roman"/>
+            <w:color w:val="0000FF"/>
+            <w:sz w:val="24"/>
+            <w:szCs w:val="24"/>
+            <w:u w:val="single"/>
+            <w:lang w:eastAsia="es-CO"/>
+          </w:rPr>
+          <w:t xml:space="preserve"> Adventure URL</w:t>
+        </w:r>
+      </w:hyperlink>
+    </w:p>
+    <w:p>
+      <w:pPr>
+        <w:pBdr>
+          <w:bottom w:val="single" w:sz="6" w:space="1" w:color="auto"/>
+        </w:pBdr>
+        <w:spacing w:after="0" w:line="240" w:lineRule="auto"/>
+        <w:jc w:val="center"/>
+        <w:rPr>
+          <w:rFonts w:ascii="Arial" w:eastAsia="Times New Roman" w:hAnsi="Arial" w:cs="Arial"/>
+          <w:vanish/>
+          <w:sz w:val="16"/>
+          <w:szCs w:val="16"/>
+          <w:lang w:eastAsia="es-CO"/>
+        </w:rPr>
+      </w:pPr>
+      <w:r>
+        <w:rPr>
+          <w:rFonts w:ascii="Arial" w:eastAsia="Times New Roman" w:hAnsi="Arial" w:cs="Arial"/>
+          <w:vanish/>
+          <w:sz w:val="16"/>
+          <w:szCs w:val="16"/>
+          <w:lang w:eastAsia="es-CO"/>
+        </w:rPr>
+        <w:t>Principio del formulario</w:t>
+      </w:r>
+    </w:p>
+    <w:p>
+      <w:pPr>
+        <w:pBdr>
+          <w:top w:val="single" w:sz="6" w:space="1" w:color="auto"/>
+        </w:pBdr>
+        <w:spacing w:after="0" w:line="240" w:lineRule="auto"/>
+        <w:jc w:val="center"/>
+        <w:rPr>
+          <w:rFonts w:ascii="Arial" w:eastAsia="Times New Roman" w:hAnsi="Arial" w:cs="Arial"/>
+          <w:vanish/>
+          <w:sz w:val="16"/>
+          <w:szCs w:val="16"/>
+          <w:lang w:eastAsia="es-CO"/>
+        </w:rPr>
+      </w:pPr>
+      <w:r>
+        <w:rPr>
+          <w:rFonts w:ascii="Arial" w:eastAsia="Times New Roman" w:hAnsi="Arial" w:cs="Arial"/>
+          <w:vanish/>
+          <w:sz w:val="16"/>
+          <w:szCs w:val="16"/>
+          <w:lang w:eastAsia="es-CO"/>
+        </w:rPr>
+        <w:t>Final del formulario</w:t>
+      </w:r>
+    </w:p>
+    <w:p>
+      <w:pPr>
+        <w:spacing w:before="100" w:beforeAutospacing="1" w:after="100" w:afterAutospacing="1" w:line="240" w:lineRule="auto"/>
+        <w:rPr>
+          <w:rFonts w:ascii="Times New Roman" w:eastAsia="Times New Roman" w:hAnsi="Times New Roman" w:cs="Times New Roman"/>
+          <w:sz w:val="24"/>
+          <w:szCs w:val="24"/>
+          <w:lang w:eastAsia="es-CO"/>
+        </w:rPr>
+      </w:pPr>
+      <w:proofErr w:type="gramStart"/>
+      <w:r>
+        <w:rPr>
+          <w:rFonts w:ascii="Times New Roman" w:eastAsia="Times New Roman" w:hAnsi="Symbol" w:cs="Times New Roman"/>
+          <w:sz w:val="24"/>
+          <w:szCs w:val="24"/>
+          <w:lang w:eastAsia="es-CO"/>
+        </w:rPr>
+        <w:t></w:t>
+      </w:r>
+      <w:r>
+        <w:rPr>
+          <w:rFonts w:ascii="Times New Roman" w:eastAsia="Times New Roman" w:hAnsi="Times New Roman" w:cs="Times New Roman"/>
+          <w:sz w:val="24"/>
+          <w:szCs w:val="24"/>
+          <w:lang w:eastAsia="es-CO"/>
+        </w:rPr>
+        <w:t xml:space="preserve">  </w:t>
+      </w:r>
+      <w:r>
+        <w:rPr>
+          <w:rFonts w:ascii="Segoe UI Emoji" w:eastAsia="Times New Roman" w:hAnsi="Segoe UI Emoji" w:cs="Segoe UI Emoji"/>
+          <w:sz w:val="24"/>
+          <w:szCs w:val="24"/>
+          <w:lang w:eastAsia="es-CO"/>
+        </w:rPr>
+        <w:t>🧙</w:t>
+      </w:r>
+      <w:proofErr w:type="gramEnd"/>
+      <w:r>
+        <w:rPr>
+          <w:rFonts w:ascii="Segoe UI Emoji" w:eastAsia="Times New Roman" w:hAnsi="Segoe UI Emoji" w:cs="Segoe UI Emoji"/>
+          <w:sz w:val="24"/>
+          <w:szCs w:val="24"/>
+          <w:lang w:eastAsia="es-CO"/>
+        </w:rPr>
+        <w:t>🏽</w:t>
+      </w:r>
+      <w:r>
+        <w:rPr>
+          <w:rFonts w:ascii="Times New Roman" w:eastAsia="Times New Roman" w:hAnsi="Times New Roman" w:cs="Times New Roman"/>
+          <w:sz w:val="24"/>
+          <w:szCs w:val="24"/>
+          <w:lang w:eastAsia="es-CO"/>
+        </w:rPr>
+        <w:t>‍♂️Refuerza tus conocimientos jugando </w:t>
+      </w:r>
+      <w:r>
+        <w:rPr>
+          <w:rFonts w:ascii="Segoe UI Emoji" w:eastAsia="Times New Roman" w:hAnsi="Segoe UI Emoji" w:cs="Segoe UI Emoji"/>
+          <w:sz w:val="24"/>
+          <w:szCs w:val="24"/>
+          <w:lang w:eastAsia="es-CO"/>
+        </w:rPr>
+        <w:t>🪄</w:t>
+      </w:r>
+    </w:p>
+    <w:p>
+      <w:pPr>
+        <w:spacing w:after="0" w:line="240" w:lineRule="auto"/>
+        <w:rPr>
+          <w:rFonts w:ascii="Times New Roman" w:eastAsia="Times New Roman" w:hAnsi="Times New Roman" w:cs="Times New Roman"/>
+          <w:sz w:val="24"/>
+          <w:szCs w:val="24"/>
+          <w:lang w:val="en-US" w:eastAsia="es-CO"/>
+        </w:rPr>
+      </w:pPr>
+      <w:r>
+        <w:rPr>
+          <w:rFonts w:ascii="Times New Roman" w:eastAsia="Times New Roman" w:hAnsi="Symbol" w:cs="Times New Roman"/>
+          <w:sz w:val="24"/>
+          <w:szCs w:val="24"/>
+          <w:lang w:eastAsia="es-CO"/>
+        </w:rPr>
+        <w:t></w:t>
+      </w:r>
+      <w:r>
+        <w:rPr>
+          <w:rFonts w:ascii="Times New Roman" w:eastAsia="Times New Roman" w:hAnsi="Times New Roman" w:cs="Times New Roman"/>
+          <w:sz w:val="24"/>
+          <w:szCs w:val="24"/>
+          <w:lang w:val="en-US" w:eastAsia="es-CO"/>
+        </w:rPr>
+        <w:t xml:space="preserve">  </w:t>
+      </w:r>
+      <w:hyperlink r:id="rId30" w:history="1">
+        <w:r>
+          <w:rPr>
+            <w:rFonts w:ascii="Times New Roman" w:eastAsia="Times New Roman" w:hAnsi="Times New Roman" w:cs="Times New Roman"/>
+            <w:noProof/>
+            <w:color w:val="0000FF"/>
+            <w:sz w:val="24"/>
+            <w:szCs w:val="24"/>
+            <w:lang w:eastAsia="es-CO"/>
+          </w:rPr>
+          <mc:AlternateContent>
+            <mc:Choice Requires="wps">
+              <w:drawing>
+                <wp:inline distT="0" distB="0" distL="0" distR="0" wp14:anchorId="7D15DF83" wp14:editId="0FEA8BEF">
+                  <wp:extent cx="307975" cy="307975"/>
+                  <wp:effectExtent l="0" t="0" r="0" b="0"/>
+                  <wp:docPr id="12" name="Rectángulo 12">
+                    <a:hlinkClick xmlns:a="http://schemas.openxmlformats.org/drawingml/2006/main" r:id="rId30"/>
+                  </wp:docPr>
+                  <wp:cNvGraphicFramePr>
+                    <a:graphicFrameLocks xmlns:a="http://schemas.openxmlformats.org/drawingml/2006/main" noChangeAspect="1"/>
+                  </wp:cNvGraphicFramePr>
+                  <a:graphic xmlns:a="http://schemas.openxmlformats.org/drawingml/2006/main">
+                    <a:graphicData uri="http://schemas.microsoft.com/office/word/2010/wordprocessingShape">
+                      <wps:wsp>
+                        <wps:cNvSpPr>
+                          <a:spLocks noChangeAspect="1" noChangeArrowheads="1"/>
+                        </wps:cNvSpPr>
+                        <wps:spPr bwMode="auto">
+                          <a:xfrm>
+                            <a:off x="0" y="0"/>
+                            <a:ext cx="307975" cy="307975"/>
+                          </a:xfrm>
+                          <a:prstGeom prst="rect">
+                            <a:avLst/>
+                          </a:prstGeom>
+                          <a:noFill/>
+                          <a:ln>
+                            <a:noFill/>
+                          </a:ln>
+                          <a:extLst>
+                            <a:ext uri="{909E8E84-426E-40DD-AFC4-6F175D3DCCD1}">
+                              <a14:hiddenFill xmlns:a14="http://schemas.microsoft.com/office/drawing/2010/main">
+                                <a:solidFill>
+                                  <a:srgbClr val="FFFFFF"/>
+                                </a:solidFill>
+                              </a14:hiddenFill>
+                            </a:ext>
+                            <a:ext uri="{91240B29-F687-4F45-9708-019B960494DF}">
+                              <a14:hiddenLine xmlns:a14="http://schemas.microsoft.com/office/drawing/2010/main" w="9525">
+                                <a:solidFill>
+                                  <a:srgbClr val="000000"/>
+                                </a:solidFill>
+                                <a:miter lim="800000"/>
+                                <a:headEnd/>
+                                <a:tailEnd/>
+                              </a14:hiddenLine>
+                            </a:ext>
+                          </a:extLst>
+                        </wps:spPr>
+                        <wps:bodyPr rot="0" vert="horz" wrap="square" lIns="91440" tIns="45720" rIns="91440" bIns="45720" anchor="t" anchorCtr="0" upright="1">
+                          <a:noAutofit/>
+                        </wps:bodyPr>
+                      </wps:wsp>
+                    </a:graphicData>
+                  </a:graphic>
+                </wp:inline>
+              </w:drawing>
+            </mc:Choice>
+            <mc:Fallback>
+              <w:pict>
+                <v:rect w14:anchorId="2646F3CF" id="Rectángulo 12" o:spid="_x0000_s1026" href="https://poliandino.kurve.digital/mod/url/view.php?id=7937" style="width:24.25pt;height:24.25pt;visibility:visible;mso-wrap-style:square;mso-left-percent:-10001;mso-top-percent:-10001;mso-position-horizontal:absolute;mso-position-horizontal-relative:char;mso-position-vertical:absolute;mso-position-vertical-relative:line;mso-left-percent:-10001;mso-top-percent:-10001;v-text-anchor:top" o:gfxdata="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" o:button="t" filled="f" stroked="f">
+                  <v:fill o:detectmouseclick="t"/>
+                  <o:lock v:ext="edit" aspectratio="t"/>
+                  <w10:anchorlock/>
+                </v:rect>
+              </w:pict>
+            </mc:Fallback>
+          </mc:AlternateContent>
+        </w:r>
+        <w:proofErr w:type="spellStart"/>
+        <w:r>
+          <w:rPr>
+            <w:rFonts w:ascii="Times New Roman" w:eastAsia="Times New Roman" w:hAnsi="Times New Roman" w:cs="Times New Roman"/>
+            <w:color w:val="0000FF"/>
+            <w:sz w:val="24"/>
+            <w:szCs w:val="24"/>
+            <w:u w:val="single"/>
+            <w:lang w:val="en-US" w:eastAsia="es-CO"/>
+          </w:rPr>
+          <w:t>Knigths</w:t>
+        </w:r>
+        <w:proofErr w:type="spellEnd"/>
+        <w:r>
+          <w:rPr>
+            <w:rFonts w:ascii="Times New Roman" w:eastAsia="Times New Roman" w:hAnsi="Times New Roman" w:cs="Times New Roman"/>
+            <w:color w:val="0000FF"/>
+            <w:sz w:val="24"/>
+            <w:szCs w:val="24"/>
+            <w:u w:val="single"/>
+            <w:lang w:val="en-US" w:eastAsia="es-CO"/>
+          </w:rPr>
+          <w:t xml:space="preserve"> of the </w:t>
+        </w:r>
+        <w:proofErr w:type="spellStart"/>
+        <w:r>
+          <w:rPr>
+            <w:rFonts w:ascii="Times New Roman" w:eastAsia="Times New Roman" w:hAnsi="Times New Roman" w:cs="Times New Roman"/>
+            <w:color w:val="0000FF"/>
+            <w:sz w:val="24"/>
+            <w:szCs w:val="24"/>
+            <w:u w:val="single"/>
+            <w:lang w:val="en-US" w:eastAsia="es-CO"/>
+          </w:rPr>
+          <w:t>FlexBox</w:t>
+        </w:r>
+        <w:proofErr w:type="spellEnd"/>
+        <w:r>
+          <w:rPr>
+            <w:rFonts w:ascii="Times New Roman" w:eastAsia="Times New Roman" w:hAnsi="Times New Roman" w:cs="Times New Roman"/>
+            <w:color w:val="0000FF"/>
+            <w:sz w:val="24"/>
+            <w:szCs w:val="24"/>
+            <w:u w:val="single"/>
+            <w:lang w:val="en-US" w:eastAsia="es-CO"/>
+          </w:rPr>
+          <w:t xml:space="preserve"> Table URL</w:t>
+        </w:r>
+      </w:hyperlink>
+    </w:p>
+    <w:p>
+      <w:pPr>
+        <w:pBdr>
+          <w:bottom w:val="single" w:sz="6" w:space="1" w:color="auto"/>
+        </w:pBdr>
+        <w:spacing w:after="0" w:line="240" w:lineRule="auto"/>
+        <w:jc w:val="center"/>
+        <w:rPr>
+          <w:rFonts w:ascii="Arial" w:eastAsia="Times New Roman" w:hAnsi="Arial" w:cs="Arial"/>
+          <w:vanish/>
+          <w:sz w:val="16"/>
+          <w:szCs w:val="16"/>
+          <w:lang w:eastAsia="es-CO"/>
+        </w:rPr>
+      </w:pPr>
+      <w:r>
+        <w:rPr>
+          <w:rFonts w:ascii="Arial" w:eastAsia="Times New Roman" w:hAnsi="Arial" w:cs="Arial"/>
+          <w:vanish/>
+          <w:sz w:val="16"/>
+          <w:szCs w:val="16"/>
+          <w:lang w:eastAsia="es-CO"/>
+        </w:rPr>
+        <w:lastRenderedPageBreak/>
+        <w:t>Principio del formulario</w:t>
+      </w:r>
+    </w:p>
+    <w:p>
+      <w:pPr>
+        <w:pBdr>
+          <w:top w:val="single" w:sz="6" w:space="1" w:color="auto"/>
+        </w:pBdr>
+        <w:spacing w:after="0" w:line="240" w:lineRule="auto"/>
+        <w:jc w:val="center"/>
+        <w:rPr>
+          <w:rFonts w:ascii="Arial" w:eastAsia="Times New Roman" w:hAnsi="Arial" w:cs="Arial"/>
+          <w:vanish/>
+          <w:sz w:val="16"/>
+          <w:szCs w:val="16"/>
+          <w:lang w:eastAsia="es-CO"/>
+        </w:rPr>
+      </w:pPr>
+      <w:r>
+        <w:rPr>
+          <w:rFonts w:ascii="Arial" w:eastAsia="Times New Roman" w:hAnsi="Arial" w:cs="Arial"/>
+          <w:vanish/>
+          <w:sz w:val="16"/>
+          <w:szCs w:val="16"/>
+          <w:lang w:eastAsia="es-CO"/>
+        </w:rPr>
+        <w:t>Final del formulario</w:t>
+      </w:r>
+    </w:p>
+    <w:p>
+      <w:pPr>
+        <w:spacing w:before="100" w:beforeAutospacing="1" w:after="100" w:afterAutospacing="1" w:line="240" w:lineRule="auto"/>
+        <w:rPr>
+          <w:rFonts w:ascii="Times New Roman" w:eastAsia="Times New Roman" w:hAnsi="Times New Roman" w:cs="Times New Roman"/>
+          <w:sz w:val="24"/>
+          <w:szCs w:val="24"/>
+          <w:lang w:eastAsia="es-CO"/>
+        </w:rPr>
+      </w:pPr>
+      <w:proofErr w:type="gramStart"/>
+      <w:r>
+        <w:rPr>
+          <w:rFonts w:ascii="Times New Roman" w:eastAsia="Times New Roman" w:hAnsi="Symbol" w:cs="Times New Roman"/>
+          <w:sz w:val="24"/>
+          <w:szCs w:val="24"/>
+          <w:lang w:eastAsia="es-CO"/>
+        </w:rPr>
+        <w:t></w:t>
+      </w:r>
+      <w:r>
+        <w:rPr>
+          <w:rFonts w:ascii="Times New Roman" w:eastAsia="Times New Roman" w:hAnsi="Times New Roman" w:cs="Times New Roman"/>
+          <w:sz w:val="24"/>
+          <w:szCs w:val="24"/>
+          <w:lang w:eastAsia="es-CO"/>
+        </w:rPr>
+        <w:t xml:space="preserve">  </w:t>
+      </w:r>
+      <w:r>
+        <w:rPr>
+          <w:rFonts w:ascii="Segoe UI Emoji" w:eastAsia="Times New Roman" w:hAnsi="Segoe UI Emoji" w:cs="Segoe UI Emoji"/>
+          <w:sz w:val="24"/>
+          <w:szCs w:val="24"/>
+          <w:lang w:eastAsia="es-CO"/>
+        </w:rPr>
+        <w:t>🛡</w:t>
+      </w:r>
+      <w:proofErr w:type="gramEnd"/>
+      <w:r>
+        <w:rPr>
+          <w:rFonts w:ascii="Times New Roman" w:eastAsia="Times New Roman" w:hAnsi="Times New Roman" w:cs="Times New Roman"/>
+          <w:sz w:val="24"/>
+          <w:szCs w:val="24"/>
+          <w:lang w:eastAsia="es-CO"/>
+        </w:rPr>
+        <w:t xml:space="preserve">️El </w:t>
+      </w:r>
+      <w:proofErr w:type="spellStart"/>
+      <w:r>
+        <w:rPr>
+          <w:rFonts w:ascii="Times New Roman" w:eastAsia="Times New Roman" w:hAnsi="Times New Roman" w:cs="Times New Roman"/>
+          <w:sz w:val="24"/>
+          <w:szCs w:val="24"/>
+          <w:lang w:eastAsia="es-CO"/>
+        </w:rPr>
+        <w:t>ultimo</w:t>
+      </w:r>
+      <w:proofErr w:type="spellEnd"/>
+      <w:r>
+        <w:rPr>
+          <w:rFonts w:ascii="Times New Roman" w:eastAsia="Times New Roman" w:hAnsi="Times New Roman" w:cs="Times New Roman"/>
+          <w:sz w:val="24"/>
+          <w:szCs w:val="24"/>
+          <w:lang w:eastAsia="es-CO"/>
+        </w:rPr>
+        <w:t xml:space="preserve"> juego interactivo creado por la gente de TAILWIND</w:t>
+      </w:r>
+      <w:r>
+        <w:rPr>
+          <w:rFonts w:ascii="Segoe UI Emoji" w:eastAsia="Times New Roman" w:hAnsi="Segoe UI Emoji" w:cs="Segoe UI Emoji"/>
+          <w:sz w:val="24"/>
+          <w:szCs w:val="24"/>
+          <w:lang w:eastAsia="es-CO"/>
+        </w:rPr>
+        <w:t>🛡</w:t>
+      </w:r>
+      <w:r>
+        <w:rPr>
+          <w:rFonts w:ascii="Times New Roman" w:eastAsia="Times New Roman" w:hAnsi="Times New Roman" w:cs="Times New Roman"/>
+          <w:sz w:val="24"/>
+          <w:szCs w:val="24"/>
+          <w:lang w:eastAsia="es-CO"/>
+        </w:rPr>
+        <w:t>️</w:t>
+      </w:r>
+    </w:p>
+    <w:p>
+      <w:pPr>
+        <w:spacing w:after="0" w:line="240" w:lineRule="auto"/>
+        <w:rPr>
+          <w:rFonts w:ascii="Times New Roman" w:eastAsia="Times New Roman" w:hAnsi="Times New Roman" w:cs="Times New Roman"/>
+          <w:sz w:val="24"/>
+          <w:szCs w:val="24"/>
+          <w:lang w:eastAsia="es-CO"/>
+        </w:rPr>
+      </w:pPr>
+      <w:r>
+        <w:rPr>
+          <w:rFonts w:ascii="Times New Roman" w:eastAsia="Times New Roman" w:hAnsi="Symbol" w:cs="Times New Roman"/>
+          <w:sz w:val="24"/>
+          <w:szCs w:val="24"/>
+          <w:lang w:eastAsia="es-CO"/>
+        </w:rPr>
+        <w:t></w:t>
+      </w:r>
+      <w:r>
+        <w:rPr>
+          <w:rFonts w:ascii="Times New Roman" w:eastAsia="Times New Roman" w:hAnsi="Times New Roman" w:cs="Times New Roman"/>
+          <w:sz w:val="24"/>
+          <w:szCs w:val="24"/>
+          <w:lang w:eastAsia="es-CO"/>
+        </w:rPr>
+        <w:t xml:space="preserve">  </w:t>
+      </w:r>
+      <w:hyperlink r:id="rId31" w:history="1">
+        <w:r>
+          <w:rPr>
+            <w:rFonts w:ascii="Times New Roman" w:eastAsia="Times New Roman" w:hAnsi="Times New Roman" w:cs="Times New Roman"/>
+            <w:noProof/>
+            <w:color w:val="0000FF"/>
+            <w:sz w:val="24"/>
+            <w:szCs w:val="24"/>
+            <w:lang w:eastAsia="es-CO"/>
+          </w:rPr>
+          <mc:AlternateContent>
+            <mc:Choice Requires="wps">
+              <w:drawing>
+                <wp:inline distT="0" distB="0" distL="0" distR="0" wp14:anchorId="4B2C91C3" wp14:editId="0A1E9444">
+                  <wp:extent cx="307975" cy="307975"/>
+                  <wp:effectExtent l="0" t="0" r="0" b="0"/>
+                  <wp:docPr id="11" name="Rectángulo 11">
+                    <a:hlinkClick xmlns:a="http://schemas.openxmlformats.org/drawingml/2006/main" r:id="rId31"/>
+                  </wp:docPr>
+                  <wp:cNvGraphicFramePr>
+                    <a:graphicFrameLocks xmlns:a="http://schemas.openxmlformats.org/drawingml/2006/main" noChangeAspect="1"/>
+                  </wp:cNvGraphicFramePr>
+                  <a:graphic xmlns:a="http://schemas.openxmlformats.org/drawingml/2006/main">
+                    <a:graphicData uri="http://schemas.microsoft.com/office/word/2010/wordprocessingShape">
+                      <wps:wsp>
+                        <wps:cNvSpPr>
+                          <a:spLocks noChangeAspect="1" noChangeArrowheads="1"/>
+                        </wps:cNvSpPr>
+                        <wps:spPr bwMode="auto">
+                          <a:xfrm>
+                            <a:off x="0" y="0"/>
+                            <a:ext cx="307975" cy="307975"/>
+                          </a:xfrm>
+                          <a:prstGeom prst="rect">
+                            <a:avLst/>
+                          </a:prstGeom>
+                          <a:noFill/>
+                          <a:ln>
+                            <a:noFill/>
+                          </a:ln>
+                          <a:extLst>
+                            <a:ext uri="{909E8E84-426E-40DD-AFC4-6F175D3DCCD1}">
+                              <a14:hiddenFill xmlns:a14="http://schemas.microsoft.com/office/drawing/2010/main">
+                                <a:solidFill>
+                                  <a:srgbClr val="FFFFFF"/>
+                                </a:solidFill>
+                              </a14:hiddenFill>
+                            </a:ext>
+                            <a:ext uri="{91240B29-F687-4F45-9708-019B960494DF}">
+                              <a14:hiddenLine xmlns:a14="http://schemas.microsoft.com/office/drawing/2010/main" w="9525">
+                                <a:solidFill>
+                                  <a:srgbClr val="000000"/>
+                                </a:solidFill>
+                                <a:miter lim="800000"/>
+                                <a:headEnd/>
+                                <a:tailEnd/>
+                              </a14:hiddenLine>
+                            </a:ext>
+                          </a:extLst>
+                        </wps:spPr>
+                        <wps:bodyPr rot="0" vert="horz" wrap="square" lIns="91440" tIns="45720" rIns="91440" bIns="45720" anchor="t" anchorCtr="0" upright="1">
+                          <a:noAutofit/>
+                        </wps:bodyPr>
+                      </wps:wsp>
+                    </a:graphicData>
+                  </a:graphic>
+                </wp:inline>
+              </w:drawing>
+            </mc:Choice>
+            <mc:Fallback>
+              <w:pict>
+                <v:rect w14:anchorId="60D089CB" id="Rectángulo 11" o:spid="_x0000_s1026" href="https://poliandino.kurve.digital/mod/url/view.php?id=7938" style="width:24.25pt;height:24.25pt;visibility:visible;mso-wrap-style:square;mso-left-percent:-10001;mso-top-percent:-10001;mso-position-horizontal:absolute;mso-position-horizontal-relative:char;mso-position-vertical:absolute;mso-position-vertical-relative:line;mso-left-percent:-10001;mso-top-percent:-10001;v-text-anchor:top" o:gfxdata="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" o:button="t" filled="f" stroked="f">
+                  <v:fill o:detectmouseclick="t"/>
+                  <o:lock v:ext="edit" aspectratio="t"/>
+                  <w10:anchorlock/>
+                </v:rect>
+              </w:pict>
+            </mc:Fallback>
+          </mc:AlternateContent>
+        </w:r>
+        <w:proofErr w:type="spellStart"/>
+        <w:r>
+          <w:rPr>
+            <w:rFonts w:ascii="Times New Roman" w:eastAsia="Times New Roman" w:hAnsi="Times New Roman" w:cs="Times New Roman"/>
+            <w:color w:val="0000FF"/>
+            <w:sz w:val="24"/>
+            <w:szCs w:val="24"/>
+            <w:u w:val="single"/>
+            <w:lang w:eastAsia="es-CO"/>
+          </w:rPr>
+          <w:t>FlexBox</w:t>
+        </w:r>
+        <w:proofErr w:type="spellEnd"/>
+        <w:r>
+          <w:rPr>
+            <w:rFonts w:ascii="Times New Roman" w:eastAsia="Times New Roman" w:hAnsi="Times New Roman" w:cs="Times New Roman"/>
+            <w:color w:val="0000FF"/>
+            <w:sz w:val="24"/>
+            <w:szCs w:val="24"/>
+            <w:u w:val="single"/>
+            <w:lang w:eastAsia="es-CO"/>
+          </w:rPr>
+          <w:t xml:space="preserve"> </w:t>
+        </w:r>
+        <w:proofErr w:type="spellStart"/>
+        <w:r>
+          <w:rPr>
+            <w:rFonts w:ascii="Times New Roman" w:eastAsia="Times New Roman" w:hAnsi="Times New Roman" w:cs="Times New Roman"/>
+            <w:color w:val="0000FF"/>
+            <w:sz w:val="24"/>
+            <w:szCs w:val="24"/>
+            <w:u w:val="single"/>
+            <w:lang w:eastAsia="es-CO"/>
+          </w:rPr>
+          <w:t>Ducks</w:t>
+        </w:r>
+        <w:proofErr w:type="spellEnd"/>
+        <w:r>
+          <w:rPr>
+            <w:rFonts w:ascii="Times New Roman" w:eastAsia="Times New Roman" w:hAnsi="Times New Roman" w:cs="Times New Roman"/>
+            <w:color w:val="0000FF"/>
+            <w:sz w:val="24"/>
+            <w:szCs w:val="24"/>
+            <w:u w:val="single"/>
+            <w:lang w:eastAsia="es-CO"/>
+          </w:rPr>
+          <w:t xml:space="preserve"> URL</w:t>
+        </w:r>
+      </w:hyperlink>
+    </w:p>
+    <w:p>
+      <w:pPr>
+        <w:pBdr>
+          <w:bottom w:val="single" w:sz="6" w:space="1" w:color="auto"/>
+        </w:pBdr>
+        <w:spacing w:after="0" w:line="240" w:lineRule="auto"/>
+        <w:jc w:val="center"/>
+        <w:rPr>
+          <w:rFonts w:ascii="Arial" w:eastAsia="Times New Roman" w:hAnsi="Arial" w:cs="Arial"/>
+          <w:vanish/>
+          <w:sz w:val="16"/>
+          <w:szCs w:val="16"/>
+          <w:lang w:eastAsia="es-CO"/>
+        </w:rPr>
+      </w:pPr>
+      <w:r>
+        <w:rPr>
+          <w:rFonts w:ascii="Arial" w:eastAsia="Times New Roman" w:hAnsi="Arial" w:cs="Arial"/>
+          <w:vanish/>
+          <w:sz w:val="16"/>
+          <w:szCs w:val="16"/>
+          <w:lang w:eastAsia="es-CO"/>
+        </w:rPr>
+        <w:t>Principio del formulario</w:t>
+      </w:r>
+    </w:p>
+    <w:p>
+      <w:pPr>
+        <w:pBdr>
+          <w:top w:val="single" w:sz="6" w:space="1" w:color="auto"/>
+        </w:pBdr>
+        <w:spacing w:after="0" w:line="240" w:lineRule="auto"/>
+        <w:jc w:val="center"/>
+        <w:rPr>
+          <w:rFonts w:ascii="Arial" w:eastAsia="Times New Roman" w:hAnsi="Arial" w:cs="Arial"/>
+          <w:vanish/>
+          <w:sz w:val="16"/>
+          <w:szCs w:val="16"/>
+          <w:lang w:eastAsia="es-CO"/>
+        </w:rPr>
+      </w:pPr>
+      <w:r>
+        <w:rPr>
+          <w:rFonts w:ascii="Arial" w:eastAsia="Times New Roman" w:hAnsi="Arial" w:cs="Arial"/>
+          <w:vanish/>
+          <w:sz w:val="16"/>
+          <w:szCs w:val="16"/>
+          <w:lang w:eastAsia="es-CO"/>
+        </w:rPr>
+        <w:t>Final del formulario</w:t>
+      </w:r>
+    </w:p>
+    <w:p>
+      <w:pPr>
+        <w:spacing w:before="100" w:beforeAutospacing="1" w:after="100" w:afterAutospacing="1" w:line="240" w:lineRule="auto"/>
+        <w:rPr>
+          <w:rFonts w:ascii="Times New Roman" w:eastAsia="Times New Roman" w:hAnsi="Times New Roman" w:cs="Times New Roman"/>
+          <w:sz w:val="24"/>
+          <w:szCs w:val="24"/>
+          <w:lang w:eastAsia="es-CO"/>
+        </w:rPr>
+      </w:pPr>
+      <w:proofErr w:type="gramStart"/>
+      <w:r>
+        <w:rPr>
+          <w:rFonts w:ascii="Times New Roman" w:eastAsia="Times New Roman" w:hAnsi="Symbol" w:cs="Times New Roman"/>
+          <w:sz w:val="24"/>
+          <w:szCs w:val="24"/>
+          <w:lang w:eastAsia="es-CO"/>
+        </w:rPr>
+        <w:t></w:t>
+      </w:r>
+      <w:r>
+        <w:rPr>
+          <w:rFonts w:ascii="Times New Roman" w:eastAsia="Times New Roman" w:hAnsi="Times New Roman" w:cs="Times New Roman"/>
+          <w:sz w:val="24"/>
+          <w:szCs w:val="24"/>
+          <w:lang w:eastAsia="es-CO"/>
+        </w:rPr>
+        <w:t xml:space="preserve">  Un</w:t>
+      </w:r>
+      <w:proofErr w:type="gramEnd"/>
+      <w:r>
+        <w:rPr>
+          <w:rFonts w:ascii="Times New Roman" w:eastAsia="Times New Roman" w:hAnsi="Times New Roman" w:cs="Times New Roman"/>
+          <w:sz w:val="24"/>
+          <w:szCs w:val="24"/>
+          <w:lang w:eastAsia="es-CO"/>
+        </w:rPr>
+        <w:t xml:space="preserve"> juego de </w:t>
+      </w:r>
+      <w:proofErr w:type="spellStart"/>
+      <w:r>
+        <w:rPr>
+          <w:rFonts w:ascii="Times New Roman" w:eastAsia="Times New Roman" w:hAnsi="Times New Roman" w:cs="Times New Roman"/>
+          <w:sz w:val="24"/>
+          <w:szCs w:val="24"/>
+          <w:lang w:eastAsia="es-CO"/>
+        </w:rPr>
+        <w:t>flexbox</w:t>
+      </w:r>
+      <w:proofErr w:type="spellEnd"/>
+      <w:r>
+        <w:rPr>
+          <w:rFonts w:ascii="Times New Roman" w:eastAsia="Times New Roman" w:hAnsi="Times New Roman" w:cs="Times New Roman"/>
+          <w:sz w:val="24"/>
+          <w:szCs w:val="24"/>
+          <w:lang w:eastAsia="es-CO"/>
+        </w:rPr>
+        <w:t xml:space="preserve"> con patitos </w:t>
+      </w:r>
+      <w:r>
+        <w:rPr>
+          <w:rFonts w:ascii="Segoe UI Emoji" w:eastAsia="Times New Roman" w:hAnsi="Segoe UI Emoji" w:cs="Segoe UI Emoji"/>
+          <w:sz w:val="24"/>
+          <w:szCs w:val="24"/>
+          <w:lang w:eastAsia="es-CO"/>
+        </w:rPr>
+        <w:t>🦆🦆🦆</w:t>
+      </w:r>
+    </w:p>
+    <w:p>
+      <w:pPr>
+        <w:spacing w:after="0" w:line="240" w:lineRule="auto"/>
+        <w:rPr>
+          <w:rFonts w:ascii="Times New Roman" w:eastAsia="Times New Roman" w:hAnsi="Times New Roman" w:cs="Times New Roman"/>
+          <w:sz w:val="24"/>
+          <w:szCs w:val="24"/>
+          <w:lang w:eastAsia="es-CO"/>
+        </w:rPr>
+      </w:pPr>
+      <w:r>
+        <w:rPr>
+          <w:rFonts w:ascii="Times New Roman" w:eastAsia="Times New Roman" w:hAnsi="Symbol" w:cs="Times New Roman"/>
+          <w:sz w:val="24"/>
+          <w:szCs w:val="24"/>
+          <w:lang w:eastAsia="es-CO"/>
+        </w:rPr>
+        <w:t></w:t>
+      </w:r>
+      <w:r>
+        <w:rPr>
+          <w:rFonts w:ascii="Times New Roman" w:eastAsia="Times New Roman" w:hAnsi="Times New Roman" w:cs="Times New Roman"/>
+          <w:sz w:val="24"/>
+          <w:szCs w:val="24"/>
+          <w:lang w:eastAsia="es-CO"/>
+        </w:rPr>
+        <w:t xml:space="preserve">  </w:t>
+      </w:r>
+      <w:hyperlink r:id="rId32" w:history="1">
+        <w:r>
+          <w:rPr>
+            <w:rFonts w:ascii="Times New Roman" w:eastAsia="Times New Roman" w:hAnsi="Times New Roman" w:cs="Times New Roman"/>
+            <w:noProof/>
+            <w:color w:val="0000FF"/>
+            <w:sz w:val="24"/>
+            <w:szCs w:val="24"/>
+            <w:lang w:eastAsia="es-CO"/>
+          </w:rPr>
+          <mc:AlternateContent>
+            <mc:Choice Requires="wps">
+              <w:drawing>
+                <wp:inline distT="0" distB="0" distL="0" distR="0" wp14:anchorId="07E0B258" wp14:editId="336B5C5C">
+                  <wp:extent cx="307975" cy="307975"/>
+                  <wp:effectExtent l="0" t="0" r="0" b="0"/>
+                  <wp:docPr id="10" name="Rectángulo 10">
+                    <a:hlinkClick xmlns:a="http://schemas.openxmlformats.org/drawingml/2006/main" r:id="rId32"/>
+                  </wp:docPr>
+                  <wp:cNvGraphicFramePr>
+                    <a:graphicFrameLocks xmlns:a="http://schemas.openxmlformats.org/drawingml/2006/main" noChangeAspect="1"/>
+                  </wp:cNvGraphicFramePr>
+                  <a:graphic xmlns:a="http://schemas.openxmlformats.org/drawingml/2006/main">
+                    <a:graphicData uri="http://schemas.microsoft.com/office/word/2010/wordprocessingShape">
+                      <wps:wsp>
+                        <wps:cNvSpPr>
+                          <a:spLocks noChangeAspect="1" noChangeArrowheads="1"/>
+                        </wps:cNvSpPr>
+                        <wps:spPr bwMode="auto">
+                          <a:xfrm>
+                            <a:off x="0" y="0"/>
+                            <a:ext cx="307975" cy="307975"/>
+                          </a:xfrm>
+                          <a:prstGeom prst="rect">
+                            <a:avLst/>
+                          </a:prstGeom>
+                          <a:noFill/>
+                          <a:ln>
+                            <a:noFill/>
+                          </a:ln>
+                          <a:extLst>
+                            <a:ext uri="{909E8E84-426E-40DD-AFC4-6F175D3DCCD1}">
+                              <a14:hiddenFill xmlns:a14="http://schemas.microsoft.com/office/drawing/2010/main">
+                                <a:solidFill>
+                                  <a:srgbClr val="FFFFFF"/>
+                                </a:solidFill>
+                              </a14:hiddenFill>
+                            </a:ext>
+                            <a:ext uri="{91240B29-F687-4F45-9708-019B960494DF}">
+                              <a14:hiddenLine xmlns:a14="http://schemas.microsoft.com/office/drawing/2010/main" w="9525">
+                                <a:solidFill>
+                                  <a:srgbClr val="000000"/>
+                                </a:solidFill>
+                                <a:miter lim="800000"/>
+                                <a:headEnd/>
+                                <a:tailEnd/>
+                              </a14:hiddenLine>
+                            </a:ext>
+                          </a:extLst>
+                        </wps:spPr>
+                        <wps:bodyPr rot="0" vert="horz" wrap="square" lIns="91440" tIns="45720" rIns="91440" bIns="45720" anchor="t" anchorCtr="0" upright="1">
+                          <a:noAutofit/>
+                        </wps:bodyPr>
+                      </wps:wsp>
+                    </a:graphicData>
+                  </a:graphic>
+                </wp:inline>
+              </w:drawing>
+            </mc:Choice>
+            <mc:Fallback>
+              <w:pict>
+                <v:rect w14:anchorId="209F38E1" id="Rectángulo 10" o:spid="_x0000_s1026" href="https://poliandino.kurve.digital/mod/url/view.php?id=7939" style="width:24.25pt;height:24.25pt;visibility:visible;mso-wrap-style:square;mso-left-percent:-10001;mso-top-percent:-10001;mso-position-horizontal:absolute;mso-position-horizontal-relative:char;mso-position-vertical:absolute;mso-position-vertical-relative:line;mso-left-percent:-10001;mso-top-percent:-10001;v-text-anchor:top" o:gfxdata="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" o:button="t" filled="f" stroked="f">
+                  <v:fill o:detectmouseclick="t"/>
+                  <o:lock v:ext="edit" aspectratio="t"/>
+                  <w10:anchorlock/>
+                </v:rect>
+              </w:pict>
+            </mc:Fallback>
+          </mc:AlternateContent>
+        </w:r>
+        <w:proofErr w:type="spellStart"/>
+        <w:r>
+          <w:rPr>
+            <w:rFonts w:ascii="Times New Roman" w:eastAsia="Times New Roman" w:hAnsi="Times New Roman" w:cs="Times New Roman"/>
+            <w:color w:val="0000FF"/>
+            <w:sz w:val="24"/>
+            <w:szCs w:val="24"/>
+            <w:u w:val="single"/>
+            <w:lang w:eastAsia="es-CO"/>
+          </w:rPr>
+          <w:t>FlexBox</w:t>
+        </w:r>
+        <w:proofErr w:type="spellEnd"/>
+        <w:r>
+          <w:rPr>
+            <w:rFonts w:ascii="Times New Roman" w:eastAsia="Times New Roman" w:hAnsi="Times New Roman" w:cs="Times New Roman"/>
+            <w:color w:val="0000FF"/>
+            <w:sz w:val="24"/>
+            <w:szCs w:val="24"/>
+            <w:u w:val="single"/>
+            <w:lang w:eastAsia="es-CO"/>
+          </w:rPr>
+          <w:t xml:space="preserve"> Interactivo URL</w:t>
+        </w:r>
+      </w:hyperlink>
+    </w:p>
+    <w:p>
+      <w:pPr>
+        <w:pBdr>
+          <w:bottom w:val="single" w:sz="6" w:space="1" w:color="auto"/>
+        </w:pBdr>
+        <w:spacing w:after="0" w:line="240" w:lineRule="auto"/>
+        <w:jc w:val="center"/>
+        <w:rPr>
+          <w:rFonts w:ascii="Arial" w:eastAsia="Times New Roman" w:hAnsi="Arial" w:cs="Arial"/>
+          <w:vanish/>
+          <w:sz w:val="16"/>
+          <w:szCs w:val="16"/>
+          <w:lang w:eastAsia="es-CO"/>
+        </w:rPr>
+      </w:pPr>
+      <w:r>
+        <w:rPr>
+          <w:rFonts w:ascii="Arial" w:eastAsia="Times New Roman" w:hAnsi="Arial" w:cs="Arial"/>
+          <w:vanish/>
+          <w:sz w:val="16"/>
+          <w:szCs w:val="16"/>
+          <w:lang w:eastAsia="es-CO"/>
+        </w:rPr>
+        <w:t>Principio del formulario</w:t>
+      </w:r>
+    </w:p>
+    <w:p>
+      <w:pPr>
+        <w:pBdr>
+          <w:top w:val="single" w:sz="6" w:space="1" w:color="auto"/>
+        </w:pBdr>
+        <w:spacing w:after="0" w:line="240" w:lineRule="auto"/>
+        <w:jc w:val="center"/>
+        <w:rPr>
+          <w:rFonts w:ascii="Arial" w:eastAsia="Times New Roman" w:hAnsi="Arial" w:cs="Arial"/>
+          <w:vanish/>
+          <w:sz w:val="16"/>
+          <w:szCs w:val="16"/>
+          <w:lang w:eastAsia="es-CO"/>
+        </w:rPr>
+      </w:pPr>
+      <w:r>
+        <w:rPr>
+          <w:rFonts w:ascii="Arial" w:eastAsia="Times New Roman" w:hAnsi="Arial" w:cs="Arial"/>
+          <w:vanish/>
+          <w:sz w:val="16"/>
+          <w:szCs w:val="16"/>
+          <w:lang w:eastAsia="es-CO"/>
+        </w:rPr>
+        <w:t>Final del formulario</w:t>
+      </w:r>
+    </w:p>
+    <w:p>
+      <w:pPr>
+        <w:spacing w:before="100" w:beforeAutospacing="1" w:after="100" w:afterAutospacing="1" w:line="240" w:lineRule="auto"/>
+        <w:rPr>
+          <w:rFonts w:ascii="Times New Roman" w:eastAsia="Times New Roman" w:hAnsi="Times New Roman" w:cs="Times New Roman"/>
+          <w:sz w:val="24"/>
+          <w:szCs w:val="24"/>
+          <w:lang w:eastAsia="es-CO"/>
+        </w:rPr>
+      </w:pPr>
+      <w:r>
+        <w:rPr>
+          <w:rFonts w:ascii="Times New Roman" w:eastAsia="Times New Roman" w:hAnsi="Times New Roman" w:cs="Times New Roman"/>
+          <w:sz w:val="24"/>
+          <w:szCs w:val="24"/>
+          <w:lang w:eastAsia="es-CO"/>
+        </w:rPr>
+        <w:t xml:space="preserve">Un recurso muy visual para aprender </w:t>
+      </w:r>
+      <w:proofErr w:type="spellStart"/>
+      <w:r>
+        <w:rPr>
+          <w:rFonts w:ascii="Times New Roman" w:eastAsia="Times New Roman" w:hAnsi="Times New Roman" w:cs="Times New Roman"/>
+          <w:sz w:val="24"/>
+          <w:szCs w:val="24"/>
+          <w:lang w:eastAsia="es-CO"/>
+        </w:rPr>
+        <w:t>flexbox</w:t>
+      </w:r>
+      <w:proofErr w:type="spellEnd"/>
+      <w:r>
+        <w:rPr>
+          <w:rFonts w:ascii="Times New Roman" w:eastAsia="Times New Roman" w:hAnsi="Times New Roman" w:cs="Times New Roman"/>
+          <w:sz w:val="24"/>
+          <w:szCs w:val="24"/>
+          <w:lang w:eastAsia="es-CO"/>
+        </w:rPr>
+        <w:t> </w:t>
+      </w:r>
+      <w:r>
+        <w:rPr>
+          <w:rFonts w:ascii="Segoe UI Emoji" w:eastAsia="Times New Roman" w:hAnsi="Segoe UI Emoji" w:cs="Segoe UI Emoji"/>
+          <w:sz w:val="24"/>
+          <w:szCs w:val="24"/>
+          <w:lang w:eastAsia="es-CO"/>
+        </w:rPr>
+        <w:t>✔️✔️✔</w:t>
+      </w:r>
+      <w:r>
+        <w:rPr>
+          <w:rFonts w:ascii="Times New Roman" w:eastAsia="Times New Roman" w:hAnsi="Times New Roman" w:cs="Times New Roman"/>
+          <w:sz w:val="24"/>
+          <w:szCs w:val="24"/>
+          <w:lang w:eastAsia="es-CO"/>
+        </w:rPr>
+        <w:t>️</w:t>
+      </w:r>
+    </w:p>
+    <w:p>
+      <w:pPr>
+        <w:rPr>
+          <w:lang w:val="en-US"/>
+        </w:rPr>
+      </w:pPr>
+    </w:p>
     <w:sectPr>
       <w:pgSz w:w="12240" w:h="15840"/>
       <w:pgMar w:top="1417" w:right="1701" w:bottom="1417" w:left="1701" w:header="708" w:footer="708" w:gutter="0"/>

</xml_diff>